<commit_message>
Finished CTA5 Work and fixed Program 1 and program 2
Set up Junit testing for CTA5 works as well as program 2.  Adjusted the word doc for program one and two.
</commit_message>
<xml_diff>
--- a/CTA2/CTA2ArrayBag.docx
+++ b/CTA2/CTA2ArrayBag.docx
@@ -165,19 +165,8 @@
           <w:szCs w:val="24"/>
           <w:shd w:val="clear" w:color="auto" w:fill="FFFFFF"/>
         </w:rPr>
-        <w:t xml:space="preserve">Santosh Kumar </w:t>
-      </w:r>
-      <w:proofErr w:type="spellStart"/>
-      <w:r>
-        <w:rPr>
-          <w:rFonts w:ascii="Times New Roman" w:hAnsi="Times New Roman" w:cs="Times New Roman"/>
-          <w:sz w:val="24"/>
-          <w:szCs w:val="24"/>
-          <w:shd w:val="clear" w:color="auto" w:fill="FFFFFF"/>
-        </w:rPr>
-        <w:t>Gottipamula</w:t>
-      </w:r>
-      <w:proofErr w:type="spellEnd"/>
+        <w:t>Santosh Kumar Gottipamula</w:t>
+      </w:r>
     </w:p>
     <w:p>
       <w:pPr>
@@ -369,17 +358,8 @@
           <w:b/>
           <w:bCs/>
         </w:rPr>
-        <w:t xml:space="preserve">Class </w:t>
-      </w:r>
-      <w:proofErr w:type="spellStart"/>
-      <w:r>
-        <w:rPr>
-          <w:b/>
-          <w:bCs/>
-        </w:rPr>
-        <w:t>MyType</w:t>
-      </w:r>
-      <w:proofErr w:type="spellEnd"/>
+        <w:t>Class MyType</w:t>
+      </w:r>
       <w:r>
         <w:t>:</w:t>
       </w:r>
@@ -402,85 +382,34 @@
     <w:p/>
     <w:p>
       <w:r>
-        <w:t xml:space="preserve">    Constructor </w:t>
-      </w:r>
-      <w:proofErr w:type="spellStart"/>
-      <w:proofErr w:type="gramStart"/>
-      <w:r>
-        <w:t>MyType</w:t>
-      </w:r>
-      <w:proofErr w:type="spellEnd"/>
-      <w:r>
-        <w:t>(</w:t>
-      </w:r>
-      <w:proofErr w:type="gramEnd"/>
-      <w:r>
-        <w:t>id, name, calories):</w:t>
-      </w:r>
-    </w:p>
-    <w:p>
-      <w:r>
-        <w:t xml:space="preserve">        Set this.id to </w:t>
-      </w:r>
-      <w:proofErr w:type="gramStart"/>
-      <w:r>
-        <w:t>id</w:t>
-      </w:r>
-      <w:proofErr w:type="gramEnd"/>
-    </w:p>
-    <w:p>
-      <w:r>
-        <w:t xml:space="preserve">        Set this.name to </w:t>
-      </w:r>
-      <w:proofErr w:type="gramStart"/>
-      <w:r>
-        <w:t>name</w:t>
-      </w:r>
-      <w:proofErr w:type="gramEnd"/>
-    </w:p>
-    <w:p>
-      <w:r>
-        <w:t xml:space="preserve">        Set </w:t>
-      </w:r>
-      <w:proofErr w:type="spellStart"/>
-      <w:proofErr w:type="gramStart"/>
-      <w:r>
-        <w:t>this.calories</w:t>
-      </w:r>
-      <w:proofErr w:type="spellEnd"/>
-      <w:proofErr w:type="gramEnd"/>
-      <w:r>
-        <w:t xml:space="preserve"> to calories</w:t>
+        <w:t xml:space="preserve">    Constructor MyType(id, name, calories):</w:t>
+      </w:r>
+    </w:p>
+    <w:p>
+      <w:r>
+        <w:t xml:space="preserve">        Set this.id to id</w:t>
+      </w:r>
+    </w:p>
+    <w:p>
+      <w:r>
+        <w:t xml:space="preserve">        Set this.name to name</w:t>
+      </w:r>
+    </w:p>
+    <w:p>
+      <w:r>
+        <w:t xml:space="preserve">        Set this.calories to calories</w:t>
       </w:r>
     </w:p>
     <w:p/>
     <w:p>
       <w:r>
-        <w:t xml:space="preserve">    Function </w:t>
-      </w:r>
-      <w:proofErr w:type="spellStart"/>
-      <w:proofErr w:type="gramStart"/>
-      <w:r>
-        <w:t>getId</w:t>
-      </w:r>
-      <w:proofErr w:type="spellEnd"/>
-      <w:r>
-        <w:t>(</w:t>
-      </w:r>
-      <w:proofErr w:type="gramEnd"/>
-      <w:r>
-        <w:t>):</w:t>
-      </w:r>
-    </w:p>
-    <w:p>
-      <w:r>
-        <w:t xml:space="preserve">        Return </w:t>
-      </w:r>
-      <w:proofErr w:type="gramStart"/>
-      <w:r>
-        <w:t>id</w:t>
-      </w:r>
-      <w:proofErr w:type="gramEnd"/>
+        <w:t xml:space="preserve">    Function getId():</w:t>
+      </w:r>
+    </w:p>
+    <w:p>
+      <w:r>
+        <w:t xml:space="preserve">        Return id</w:t>
+      </w:r>
     </w:p>
     <w:p>
       <w:r>
@@ -489,31 +418,13 @@
     </w:p>
     <w:p>
       <w:r>
-        <w:t xml:space="preserve">    Function </w:t>
-      </w:r>
-      <w:proofErr w:type="spellStart"/>
-      <w:proofErr w:type="gramStart"/>
-      <w:r>
-        <w:t>getName</w:t>
-      </w:r>
-      <w:proofErr w:type="spellEnd"/>
-      <w:r>
-        <w:t>(</w:t>
-      </w:r>
-      <w:proofErr w:type="gramEnd"/>
-      <w:r>
-        <w:t>):</w:t>
-      </w:r>
-    </w:p>
-    <w:p>
-      <w:r>
-        <w:t xml:space="preserve">        Return </w:t>
-      </w:r>
-      <w:proofErr w:type="gramStart"/>
-      <w:r>
-        <w:t>name</w:t>
-      </w:r>
-      <w:proofErr w:type="gramEnd"/>
+        <w:t xml:space="preserve">    Function getName():</w:t>
+      </w:r>
+    </w:p>
+    <w:p>
+      <w:r>
+        <w:t xml:space="preserve">        Return name</w:t>
+      </w:r>
     </w:p>
     <w:p>
       <w:r>
@@ -522,31 +433,13 @@
     </w:p>
     <w:p>
       <w:r>
-        <w:t xml:space="preserve">    Function </w:t>
-      </w:r>
-      <w:proofErr w:type="spellStart"/>
-      <w:proofErr w:type="gramStart"/>
-      <w:r>
-        <w:t>getCalories</w:t>
-      </w:r>
-      <w:proofErr w:type="spellEnd"/>
-      <w:r>
-        <w:t>(</w:t>
-      </w:r>
-      <w:proofErr w:type="gramEnd"/>
-      <w:r>
-        <w:t>):</w:t>
-      </w:r>
-    </w:p>
-    <w:p>
-      <w:r>
-        <w:t xml:space="preserve">        Return </w:t>
-      </w:r>
-      <w:proofErr w:type="gramStart"/>
-      <w:r>
-        <w:t>calories</w:t>
-      </w:r>
-      <w:proofErr w:type="gramEnd"/>
+        <w:t xml:space="preserve">    Function getCalories():</w:t>
+      </w:r>
+    </w:p>
+    <w:p>
+      <w:r>
+        <w:t xml:space="preserve">        Return calories</w:t>
+      </w:r>
     </w:p>
     <w:p>
       <w:r>
@@ -555,30 +448,12 @@
     </w:p>
     <w:p>
       <w:r>
-        <w:t xml:space="preserve">    Function </w:t>
-      </w:r>
-      <w:proofErr w:type="spellStart"/>
-      <w:r>
-        <w:t>setCalories</w:t>
-      </w:r>
-      <w:proofErr w:type="spellEnd"/>
-      <w:r>
-        <w:t>(calories):</w:t>
-      </w:r>
-    </w:p>
-    <w:p>
-      <w:r>
-        <w:t xml:space="preserve">        Set </w:t>
-      </w:r>
-      <w:proofErr w:type="spellStart"/>
-      <w:proofErr w:type="gramStart"/>
-      <w:r>
-        <w:t>this.calories</w:t>
-      </w:r>
-      <w:proofErr w:type="spellEnd"/>
-      <w:proofErr w:type="gramEnd"/>
-      <w:r>
-        <w:t xml:space="preserve"> to calories</w:t>
+        <w:t xml:space="preserve">    Function setCalories(calories):</w:t>
+      </w:r>
+    </w:p>
+    <w:p>
+      <w:r>
+        <w:t xml:space="preserve">        Set this.calories to calories</w:t>
       </w:r>
     </w:p>
     <w:p>
@@ -588,33 +463,12 @@
     </w:p>
     <w:p>
       <w:r>
-        <w:t xml:space="preserve">    Function </w:t>
-      </w:r>
-      <w:proofErr w:type="spellStart"/>
-      <w:proofErr w:type="gramStart"/>
-      <w:r>
-        <w:t>toString</w:t>
-      </w:r>
-      <w:proofErr w:type="spellEnd"/>
-      <w:r>
-        <w:t>(</w:t>
-      </w:r>
-      <w:proofErr w:type="gramEnd"/>
-      <w:r>
-        <w:t>):</w:t>
-      </w:r>
-    </w:p>
-    <w:p>
-      <w:r>
-        <w:t xml:space="preserve">        Return "</w:t>
-      </w:r>
-      <w:proofErr w:type="gramStart"/>
-      <w:r>
-        <w:t>Item{</w:t>
-      </w:r>
-      <w:proofErr w:type="gramEnd"/>
-      <w:r>
-        <w:t>" + "id=" + id + ", name='" + name + "', calories=" + calories + '}'</w:t>
+        <w:t xml:space="preserve">    Function toString():</w:t>
+      </w:r>
+    </w:p>
+    <w:p>
+      <w:r>
+        <w:t xml:space="preserve">        Return "Item{" + "id=" + id + ", name='" + name + "', calories=" + calories + '}'</w:t>
       </w:r>
     </w:p>
     <w:p>
@@ -629,17 +483,8 @@
           <w:bCs/>
         </w:rPr>
         <w:lastRenderedPageBreak/>
-        <w:t xml:space="preserve">Interface </w:t>
-      </w:r>
-      <w:proofErr w:type="spellStart"/>
-      <w:r>
-        <w:rPr>
-          <w:b/>
-          <w:bCs/>
-        </w:rPr>
-        <w:t>BagInterfaceMyType</w:t>
-      </w:r>
-      <w:proofErr w:type="spellEnd"/>
+        <w:t>Interface BagInterfaceMyType</w:t>
+      </w:r>
       <w:r>
         <w:t xml:space="preserve"> {</w:t>
       </w:r>
@@ -651,23 +496,7 @@
     </w:p>
     <w:p>
       <w:r>
-        <w:t xml:space="preserve">  Method </w:t>
-      </w:r>
-      <w:proofErr w:type="gramStart"/>
-      <w:r>
-        <w:t>add(</w:t>
-      </w:r>
-      <w:proofErr w:type="gramEnd"/>
-      <w:r>
-        <w:t xml:space="preserve">item: </w:t>
-      </w:r>
-      <w:proofErr w:type="spellStart"/>
-      <w:r>
-        <w:t>MyType</w:t>
-      </w:r>
-      <w:proofErr w:type="spellEnd"/>
-      <w:r>
-        <w:t>)</w:t>
+        <w:t xml:space="preserve">  Method add(item: MyType)</w:t>
       </w:r>
     </w:p>
     <w:p/>
@@ -678,20 +507,7 @@
     </w:p>
     <w:p>
       <w:r>
-        <w:t xml:space="preserve">  Method </w:t>
-      </w:r>
-      <w:proofErr w:type="spellStart"/>
-      <w:proofErr w:type="gramStart"/>
-      <w:r>
-        <w:t>removeFirst</w:t>
-      </w:r>
-      <w:proofErr w:type="spellEnd"/>
-      <w:r>
-        <w:t>(</w:t>
-      </w:r>
-      <w:proofErr w:type="gramEnd"/>
-      <w:r>
-        <w:t>)</w:t>
+        <w:t xml:space="preserve">  Method removeFirst()</w:t>
       </w:r>
     </w:p>
     <w:p/>
@@ -702,28 +518,7 @@
     </w:p>
     <w:p>
       <w:r>
-        <w:t xml:space="preserve">  Method </w:t>
-      </w:r>
-      <w:proofErr w:type="spellStart"/>
-      <w:proofErr w:type="gramStart"/>
-      <w:r>
-        <w:t>removeItem</w:t>
-      </w:r>
-      <w:proofErr w:type="spellEnd"/>
-      <w:r>
-        <w:t>(</w:t>
-      </w:r>
-      <w:proofErr w:type="gramEnd"/>
-      <w:r>
-        <w:t xml:space="preserve">item: </w:t>
-      </w:r>
-      <w:proofErr w:type="spellStart"/>
-      <w:r>
-        <w:t>MyType</w:t>
-      </w:r>
-      <w:proofErr w:type="spellEnd"/>
-      <w:r>
-        <w:t>)</w:t>
+        <w:t xml:space="preserve">  Method removeItem(item: MyType)</w:t>
       </w:r>
     </w:p>
     <w:p/>
@@ -734,23 +529,7 @@
     </w:p>
     <w:p>
       <w:r>
-        <w:t xml:space="preserve">  Method </w:t>
-      </w:r>
-      <w:proofErr w:type="gramStart"/>
-      <w:r>
-        <w:t>contains(</w:t>
-      </w:r>
-      <w:proofErr w:type="gramEnd"/>
-      <w:r>
-        <w:t xml:space="preserve">item: </w:t>
-      </w:r>
-      <w:proofErr w:type="spellStart"/>
-      <w:r>
-        <w:t>MyType</w:t>
-      </w:r>
-      <w:proofErr w:type="spellEnd"/>
-      <w:r>
-        <w:t>): Boolean</w:t>
+        <w:t xml:space="preserve">  Method contains(item: MyType): Boolean</w:t>
       </w:r>
     </w:p>
     <w:p/>
@@ -761,28 +540,7 @@
     </w:p>
     <w:p>
       <w:r>
-        <w:t xml:space="preserve">  Method </w:t>
-      </w:r>
-      <w:proofErr w:type="spellStart"/>
-      <w:proofErr w:type="gramStart"/>
-      <w:r>
-        <w:t>getFrequencyOf</w:t>
-      </w:r>
-      <w:proofErr w:type="spellEnd"/>
-      <w:r>
-        <w:t>(</w:t>
-      </w:r>
-      <w:proofErr w:type="gramEnd"/>
-      <w:r>
-        <w:t xml:space="preserve">item: </w:t>
-      </w:r>
-      <w:proofErr w:type="spellStart"/>
-      <w:r>
-        <w:t>MyType</w:t>
-      </w:r>
-      <w:proofErr w:type="spellEnd"/>
-      <w:r>
-        <w:t>): Integer</w:t>
+        <w:t xml:space="preserve">  Method getFrequencyOf(item: MyType): Integer</w:t>
       </w:r>
     </w:p>
     <w:p/>
@@ -793,20 +551,7 @@
     </w:p>
     <w:p>
       <w:r>
-        <w:t xml:space="preserve">  Method </w:t>
-      </w:r>
-      <w:proofErr w:type="spellStart"/>
-      <w:proofErr w:type="gramStart"/>
-      <w:r>
-        <w:t>getCurrentSize</w:t>
-      </w:r>
-      <w:proofErr w:type="spellEnd"/>
-      <w:r>
-        <w:t>(</w:t>
-      </w:r>
-      <w:proofErr w:type="gramEnd"/>
-      <w:r>
-        <w:t>): Integer</w:t>
+        <w:t xml:space="preserve">  Method getCurrentSize(): Integer</w:t>
       </w:r>
     </w:p>
     <w:p/>
@@ -817,20 +562,7 @@
     </w:p>
     <w:p>
       <w:r>
-        <w:t xml:space="preserve">  Method </w:t>
-      </w:r>
-      <w:proofErr w:type="spellStart"/>
-      <w:proofErr w:type="gramStart"/>
-      <w:r>
-        <w:t>isEmpty</w:t>
-      </w:r>
-      <w:proofErr w:type="spellEnd"/>
-      <w:r>
-        <w:t>(</w:t>
-      </w:r>
-      <w:proofErr w:type="gramEnd"/>
-      <w:r>
-        <w:t>): Boolean</w:t>
+        <w:t xml:space="preserve">  Method isEmpty(): Boolean</w:t>
       </w:r>
     </w:p>
     <w:p/>
@@ -841,15 +573,7 @@
     </w:p>
     <w:p>
       <w:r>
-        <w:t xml:space="preserve">  Method </w:t>
-      </w:r>
-      <w:proofErr w:type="gramStart"/>
-      <w:r>
-        <w:t>clear(</w:t>
-      </w:r>
-      <w:proofErr w:type="gramEnd"/>
-      <w:r>
-        <w:t>)</w:t>
+        <w:t xml:space="preserve">  Method clear()</w:t>
       </w:r>
     </w:p>
     <w:p/>
@@ -860,20 +584,7 @@
     </w:p>
     <w:p>
       <w:r>
-        <w:t xml:space="preserve">  Method </w:t>
-      </w:r>
-      <w:proofErr w:type="spellStart"/>
-      <w:proofErr w:type="gramStart"/>
-      <w:r>
-        <w:t>isFull</w:t>
-      </w:r>
-      <w:proofErr w:type="spellEnd"/>
-      <w:r>
-        <w:t>(</w:t>
-      </w:r>
-      <w:proofErr w:type="gramEnd"/>
-      <w:r>
-        <w:t>): Boolean</w:t>
+        <w:t xml:space="preserve">  Method isFull(): Boolean</w:t>
       </w:r>
     </w:p>
     <w:p/>
@@ -885,28 +596,7 @@
     <w:p>
       <w:r>
         <w:lastRenderedPageBreak/>
-        <w:t xml:space="preserve">  Method </w:t>
-      </w:r>
-      <w:proofErr w:type="spellStart"/>
-      <w:proofErr w:type="gramStart"/>
-      <w:r>
-        <w:t>toArray</w:t>
-      </w:r>
-      <w:proofErr w:type="spellEnd"/>
-      <w:r>
-        <w:t>(</w:t>
-      </w:r>
-      <w:proofErr w:type="gramEnd"/>
-      <w:r>
-        <w:t xml:space="preserve">): </w:t>
-      </w:r>
-      <w:proofErr w:type="spellStart"/>
-      <w:r>
-        <w:t>MyType</w:t>
-      </w:r>
-      <w:proofErr w:type="spellEnd"/>
-      <w:r>
-        <w:t>[]</w:t>
+        <w:t xml:space="preserve">  Method toArray(): MyType[]</w:t>
       </w:r>
     </w:p>
     <w:p/>
@@ -917,15 +607,7 @@
     </w:p>
     <w:p>
       <w:r>
-        <w:t xml:space="preserve">  Method </w:t>
-      </w:r>
-      <w:proofErr w:type="gramStart"/>
-      <w:r>
-        <w:t>display(</w:t>
-      </w:r>
-      <w:proofErr w:type="gramEnd"/>
-      <w:r>
-        <w:t>)</w:t>
+        <w:t xml:space="preserve">  Method display()</w:t>
       </w:r>
       <w:r>
         <w:t xml:space="preserve"> </w:t>
@@ -941,43 +623,22 @@
     </w:p>
     <w:p>
       <w:r>
-        <w:t xml:space="preserve">End </w:t>
-      </w:r>
-      <w:proofErr w:type="spellStart"/>
-      <w:r>
-        <w:t>BagInterfaceMyType</w:t>
-      </w:r>
-      <w:proofErr w:type="spellEnd"/>
-    </w:p>
-    <w:p>
-      <w:pPr>
-        <w:rPr>
-          <w:b/>
-          <w:bCs/>
-        </w:rPr>
-      </w:pPr>
-      <w:r>
-        <w:rPr>
-          <w:b/>
-          <w:bCs/>
-        </w:rPr>
-        <w:t xml:space="preserve">Class </w:t>
-      </w:r>
-      <w:proofErr w:type="spellStart"/>
-      <w:r>
-        <w:rPr>
-          <w:b/>
-          <w:bCs/>
-        </w:rPr>
-        <w:t>ShoppingCart</w:t>
-      </w:r>
-      <w:proofErr w:type="spellEnd"/>
-      <w:r>
-        <w:rPr>
-          <w:b/>
-          <w:bCs/>
-        </w:rPr>
-        <w:t>:</w:t>
+        <w:t>End BagInterfaceMyType</w:t>
+      </w:r>
+    </w:p>
+    <w:p>
+      <w:pPr>
+        <w:rPr>
+          <w:b/>
+          <w:bCs/>
+        </w:rPr>
+      </w:pPr>
+      <w:r>
+        <w:rPr>
+          <w:b/>
+          <w:bCs/>
+        </w:rPr>
+        <w:t>Class ShoppingCart:</w:t>
       </w:r>
     </w:p>
     <w:p>
@@ -987,49 +648,27 @@
     </w:p>
     <w:p>
       <w:r>
-        <w:t xml:space="preserve">  Private </w:t>
-      </w:r>
-      <w:proofErr w:type="spellStart"/>
-      <w:proofErr w:type="gramStart"/>
-      <w:r>
-        <w:t>MyType</w:t>
-      </w:r>
-      <w:proofErr w:type="spellEnd"/>
-      <w:r>
-        <w:t>[</w:t>
-      </w:r>
-      <w:proofErr w:type="gramEnd"/>
-      <w:r>
-        <w:t xml:space="preserve">] </w:t>
-      </w:r>
-      <w:proofErr w:type="spellStart"/>
-      <w:r>
-        <w:t>myBag</w:t>
-      </w:r>
-      <w:proofErr w:type="spellEnd"/>
-    </w:p>
-    <w:p>
-      <w:r>
-        <w:t xml:space="preserve">  Private int </w:t>
-      </w:r>
-      <w:proofErr w:type="spellStart"/>
-      <w:r>
-        <w:t>numberOfItems</w:t>
-      </w:r>
-      <w:proofErr w:type="spellEnd"/>
+        <w:t xml:space="preserve">  Private MyType[] myBag</w:t>
+      </w:r>
+    </w:p>
+    <w:p>
+      <w:r>
+        <w:t xml:space="preserve">  Private int numberOfItems</w:t>
+      </w:r>
     </w:p>
     <w:p>
       <w:r>
         <w:t xml:space="preserve">  Private final int </w:t>
       </w:r>
-      <w:proofErr w:type="spellStart"/>
-      <w:r>
-        <w:t>Default_Capacity</w:t>
-      </w:r>
-      <w:proofErr w:type="spellEnd"/>
+      <w:r>
+        <w:t>DEFAULT_CAPACITY</w:t>
+      </w:r>
       <w:r>
         <w:t xml:space="preserve"> = 10</w:t>
       </w:r>
+      <w:r>
+        <w:t xml:space="preserve">  Fixed to all uppercase</w:t>
+      </w:r>
     </w:p>
     <w:p/>
     <w:p>
@@ -1039,20 +678,7 @@
     </w:p>
     <w:p>
       <w:r>
-        <w:t xml:space="preserve">  Public </w:t>
-      </w:r>
-      <w:proofErr w:type="spellStart"/>
-      <w:proofErr w:type="gramStart"/>
-      <w:r>
-        <w:t>ShoppingCart</w:t>
-      </w:r>
-      <w:proofErr w:type="spellEnd"/>
-      <w:r>
-        <w:t>(</w:t>
-      </w:r>
-      <w:proofErr w:type="gramEnd"/>
-      <w:r>
-        <w:t>):</w:t>
+        <w:t xml:space="preserve">  Public ShoppingCart():</w:t>
       </w:r>
     </w:p>
     <w:p>
@@ -1062,46 +688,12 @@
     </w:p>
     <w:p>
       <w:r>
-        <w:t xml:space="preserve">    </w:t>
-      </w:r>
-      <w:proofErr w:type="spellStart"/>
-      <w:r>
-        <w:t>myBag</w:t>
-      </w:r>
-      <w:proofErr w:type="spellEnd"/>
-      <w:r>
-        <w:t xml:space="preserve"> = New </w:t>
-      </w:r>
-      <w:proofErr w:type="spellStart"/>
-      <w:proofErr w:type="gramStart"/>
-      <w:r>
-        <w:t>MyType</w:t>
-      </w:r>
-      <w:proofErr w:type="spellEnd"/>
-      <w:r>
-        <w:t>[</w:t>
-      </w:r>
-      <w:proofErr w:type="spellStart"/>
-      <w:proofErr w:type="gramEnd"/>
-      <w:r>
-        <w:t>Default_Capacity</w:t>
-      </w:r>
-      <w:proofErr w:type="spellEnd"/>
-      <w:r>
-        <w:t>]</w:t>
-      </w:r>
-    </w:p>
-    <w:p>
-      <w:r>
-        <w:t xml:space="preserve">    </w:t>
-      </w:r>
-      <w:proofErr w:type="spellStart"/>
-      <w:r>
-        <w:t>numberOfItems</w:t>
-      </w:r>
-      <w:proofErr w:type="spellEnd"/>
-      <w:r>
-        <w:t xml:space="preserve"> = 0</w:t>
+        <w:t xml:space="preserve">    myBag = New MyType[Default_Capacity]</w:t>
+      </w:r>
+    </w:p>
+    <w:p>
+      <w:r>
+        <w:t xml:space="preserve">    numberOfItems = 0</w:t>
       </w:r>
     </w:p>
     <w:p>
@@ -1118,36 +710,19 @@
       <w:r>
         <w:t xml:space="preserve">  Public Void </w:t>
       </w:r>
-      <w:proofErr w:type="gramStart"/>
-      <w:r>
-        <w:t>add(</w:t>
-      </w:r>
-      <w:proofErr w:type="spellStart"/>
-      <w:proofErr w:type="gramEnd"/>
-      <w:r>
-        <w:t>MyType</w:t>
-      </w:r>
-      <w:proofErr w:type="spellEnd"/>
-      <w:r>
-        <w:t xml:space="preserve"> item):</w:t>
-      </w:r>
-    </w:p>
-    <w:p>
-      <w:r>
-        <w:t xml:space="preserve">    If </w:t>
-      </w:r>
-      <w:proofErr w:type="spellStart"/>
-      <w:proofErr w:type="gramStart"/>
-      <w:r>
-        <w:t>isFull</w:t>
-      </w:r>
-      <w:proofErr w:type="spellEnd"/>
-      <w:r>
-        <w:t>(</w:t>
-      </w:r>
-      <w:proofErr w:type="gramEnd"/>
-      <w:r>
-        <w:t>):</w:t>
+      <w:r>
+        <w:t>testA</w:t>
+      </w:r>
+      <w:r>
+        <w:t>dd(MyType item):</w:t>
+      </w:r>
+      <w:r>
+        <w:t xml:space="preserve">  // adjusted name as requested</w:t>
+      </w:r>
+    </w:p>
+    <w:p>
+      <w:r>
+        <w:t xml:space="preserve">    If isFull():</w:t>
       </w:r>
     </w:p>
     <w:p>
@@ -1167,34 +742,13 @@
     </w:p>
     <w:p>
       <w:r>
-        <w:t xml:space="preserve">      </w:t>
-      </w:r>
-      <w:proofErr w:type="spellStart"/>
-      <w:r>
-        <w:t>myBag</w:t>
-      </w:r>
-      <w:proofErr w:type="spellEnd"/>
-      <w:r>
-        <w:t>[</w:t>
-      </w:r>
-      <w:proofErr w:type="spellStart"/>
-      <w:r>
-        <w:t>numberOfItems</w:t>
-      </w:r>
-      <w:proofErr w:type="spellEnd"/>
-      <w:r>
-        <w:t>] = item</w:t>
-      </w:r>
-    </w:p>
-    <w:p>
-      <w:r>
-        <w:t xml:space="preserve">      Increment </w:t>
-      </w:r>
-      <w:proofErr w:type="spellStart"/>
-      <w:r>
-        <w:t>numberOfItems</w:t>
-      </w:r>
-      <w:proofErr w:type="spellEnd"/>
+        <w:t xml:space="preserve">      myBag[numberOfItems] = item</w:t>
+      </w:r>
+    </w:p>
+    <w:p>
+      <w:r>
+        <w:t xml:space="preserve">      Increment numberOfItems</w:t>
+      </w:r>
     </w:p>
     <w:p>
       <w:r>
@@ -1208,39 +762,13 @@
     </w:p>
     <w:p>
       <w:r>
-        <w:t xml:space="preserve">  Public Void </w:t>
-      </w:r>
-      <w:proofErr w:type="spellStart"/>
-      <w:proofErr w:type="gramStart"/>
-      <w:r>
-        <w:t>removeFirst</w:t>
-      </w:r>
-      <w:proofErr w:type="spellEnd"/>
-      <w:r>
-        <w:t>(</w:t>
-      </w:r>
-      <w:proofErr w:type="gramEnd"/>
-      <w:r>
-        <w:t>):</w:t>
+        <w:t xml:space="preserve">  Public Void removeFirst():</w:t>
       </w:r>
     </w:p>
     <w:p>
       <w:r>
         <w:lastRenderedPageBreak/>
-        <w:t xml:space="preserve">    If </w:t>
-      </w:r>
-      <w:proofErr w:type="spellStart"/>
-      <w:proofErr w:type="gramStart"/>
-      <w:r>
-        <w:t>isEmpty</w:t>
-      </w:r>
-      <w:proofErr w:type="spellEnd"/>
-      <w:r>
-        <w:t>(</w:t>
-      </w:r>
-      <w:proofErr w:type="gramEnd"/>
-      <w:r>
-        <w:t>):</w:t>
+        <w:t xml:space="preserve">    If isEmpty():</w:t>
       </w:r>
     </w:p>
     <w:p>
@@ -1260,62 +788,12 @@
     </w:p>
     <w:p>
       <w:r>
-        <w:t xml:space="preserve">      For </w:t>
-      </w:r>
-      <w:proofErr w:type="spellStart"/>
-      <w:r>
-        <w:t>i</w:t>
-      </w:r>
-      <w:proofErr w:type="spellEnd"/>
-      <w:r>
-        <w:t xml:space="preserve"> = 0 To </w:t>
-      </w:r>
-      <w:proofErr w:type="spellStart"/>
-      <w:r>
-        <w:t>numberOfItems</w:t>
-      </w:r>
-      <w:proofErr w:type="spellEnd"/>
-      <w:r>
-        <w:t xml:space="preserve"> - 2:</w:t>
-      </w:r>
-    </w:p>
-    <w:p>
-      <w:r>
-        <w:t xml:space="preserve">        </w:t>
-      </w:r>
-      <w:proofErr w:type="spellStart"/>
-      <w:r>
-        <w:t>myBag</w:t>
-      </w:r>
-      <w:proofErr w:type="spellEnd"/>
-      <w:r>
-        <w:t>[</w:t>
-      </w:r>
-      <w:proofErr w:type="spellStart"/>
-      <w:r>
-        <w:t>i</w:t>
-      </w:r>
-      <w:proofErr w:type="spellEnd"/>
-      <w:r>
-        <w:t xml:space="preserve">] = </w:t>
-      </w:r>
-      <w:proofErr w:type="spellStart"/>
-      <w:proofErr w:type="gramStart"/>
-      <w:r>
-        <w:t>myBag</w:t>
-      </w:r>
-      <w:proofErr w:type="spellEnd"/>
-      <w:r>
-        <w:t>[</w:t>
-      </w:r>
-      <w:proofErr w:type="spellStart"/>
-      <w:proofErr w:type="gramEnd"/>
-      <w:r>
-        <w:t>i</w:t>
-      </w:r>
-      <w:proofErr w:type="spellEnd"/>
-      <w:r>
-        <w:t xml:space="preserve"> + 1]</w:t>
+        <w:t xml:space="preserve">      For i = 0 To numberOfItems - 2:</w:t>
+      </w:r>
+    </w:p>
+    <w:p>
+      <w:r>
+        <w:t xml:space="preserve">        myBag[i] = myBag[i + 1]</w:t>
       </w:r>
     </w:p>
     <w:p>
@@ -1325,36 +803,13 @@
     </w:p>
     <w:p>
       <w:r>
-        <w:t xml:space="preserve">      Set </w:t>
-      </w:r>
-      <w:proofErr w:type="spellStart"/>
-      <w:proofErr w:type="gramStart"/>
-      <w:r>
-        <w:t>myBag</w:t>
-      </w:r>
-      <w:proofErr w:type="spellEnd"/>
-      <w:r>
-        <w:t>[</w:t>
-      </w:r>
-      <w:proofErr w:type="spellStart"/>
-      <w:proofErr w:type="gramEnd"/>
-      <w:r>
-        <w:t>numberOfItems</w:t>
-      </w:r>
-      <w:proofErr w:type="spellEnd"/>
-      <w:r>
-        <w:t xml:space="preserve"> - 1] = Null</w:t>
-      </w:r>
-    </w:p>
-    <w:p>
-      <w:r>
-        <w:t xml:space="preserve">      Decrement </w:t>
-      </w:r>
-      <w:proofErr w:type="spellStart"/>
-      <w:r>
-        <w:t>numberOfItems</w:t>
-      </w:r>
-      <w:proofErr w:type="spellEnd"/>
+        <w:t xml:space="preserve">      Set myBag[numberOfItems - 1] = Null</w:t>
+      </w:r>
+    </w:p>
+    <w:p>
+      <w:r>
+        <w:t xml:space="preserve">      Decrement numberOfItems</w:t>
+      </w:r>
     </w:p>
     <w:p>
       <w:r>
@@ -1368,43 +823,12 @@
     </w:p>
     <w:p>
       <w:r>
-        <w:t xml:space="preserve">  Public Void </w:t>
-      </w:r>
-      <w:proofErr w:type="spellStart"/>
-      <w:proofErr w:type="gramStart"/>
-      <w:r>
-        <w:t>removeItem</w:t>
-      </w:r>
-      <w:proofErr w:type="spellEnd"/>
-      <w:r>
-        <w:t>(</w:t>
-      </w:r>
-      <w:proofErr w:type="spellStart"/>
-      <w:proofErr w:type="gramEnd"/>
-      <w:r>
-        <w:t>MyType</w:t>
-      </w:r>
-      <w:proofErr w:type="spellEnd"/>
-      <w:r>
-        <w:t xml:space="preserve"> item):</w:t>
-      </w:r>
-    </w:p>
-    <w:p>
-      <w:r>
-        <w:t xml:space="preserve">    If </w:t>
-      </w:r>
-      <w:proofErr w:type="spellStart"/>
-      <w:proofErr w:type="gramStart"/>
-      <w:r>
-        <w:t>isEmpty</w:t>
-      </w:r>
-      <w:proofErr w:type="spellEnd"/>
-      <w:r>
-        <w:t>(</w:t>
-      </w:r>
-      <w:proofErr w:type="gramEnd"/>
-      <w:r>
-        <w:t>):</w:t>
+        <w:t xml:space="preserve">  Public Void removeItem(MyType item):</w:t>
+      </w:r>
+    </w:p>
+    <w:p>
+      <w:r>
+        <w:t xml:space="preserve">    If isEmpty():</w:t>
       </w:r>
     </w:p>
     <w:p>
@@ -1424,62 +848,12 @@
     </w:p>
     <w:p>
       <w:r>
-        <w:t xml:space="preserve">      For </w:t>
-      </w:r>
-      <w:proofErr w:type="spellStart"/>
-      <w:r>
-        <w:t>i</w:t>
-      </w:r>
-      <w:proofErr w:type="spellEnd"/>
-      <w:r>
-        <w:t xml:space="preserve"> = 0 To </w:t>
-      </w:r>
-      <w:proofErr w:type="spellStart"/>
-      <w:r>
-        <w:t>numberOfItems</w:t>
-      </w:r>
-      <w:proofErr w:type="spellEnd"/>
-      <w:r>
-        <w:t xml:space="preserve"> - 1:</w:t>
-      </w:r>
-    </w:p>
-    <w:p>
-      <w:r>
-        <w:t xml:space="preserve">        If </w:t>
-      </w:r>
-      <w:proofErr w:type="spellStart"/>
-      <w:r>
-        <w:t>myBag</w:t>
-      </w:r>
-      <w:proofErr w:type="spellEnd"/>
-      <w:r>
-        <w:t>[</w:t>
-      </w:r>
-      <w:proofErr w:type="spellStart"/>
-      <w:r>
-        <w:t>i</w:t>
-      </w:r>
-      <w:proofErr w:type="spellEnd"/>
-      <w:proofErr w:type="gramStart"/>
-      <w:r>
-        <w:t>].</w:t>
-      </w:r>
-      <w:proofErr w:type="spellStart"/>
-      <w:r>
-        <w:t>getId</w:t>
-      </w:r>
-      <w:proofErr w:type="spellEnd"/>
-      <w:proofErr w:type="gramEnd"/>
-      <w:r>
-        <w:t xml:space="preserve">() == </w:t>
-      </w:r>
-      <w:proofErr w:type="spellStart"/>
-      <w:r>
-        <w:t>item.getId</w:t>
-      </w:r>
-      <w:proofErr w:type="spellEnd"/>
-      <w:r>
-        <w:t>():</w:t>
+        <w:t xml:space="preserve">      For i = 0 To numberOfItems - 1:</w:t>
+      </w:r>
+    </w:p>
+    <w:p>
+      <w:r>
+        <w:t xml:space="preserve">        If myBag[i].getId() == item.getId():</w:t>
       </w:r>
     </w:p>
     <w:p>
@@ -1489,57 +863,12 @@
     </w:p>
     <w:p>
       <w:r>
-        <w:t xml:space="preserve">          For j = </w:t>
-      </w:r>
-      <w:proofErr w:type="spellStart"/>
-      <w:r>
-        <w:t>i</w:t>
-      </w:r>
-      <w:proofErr w:type="spellEnd"/>
-      <w:r>
-        <w:t xml:space="preserve"> </w:t>
-      </w:r>
-      <w:proofErr w:type="gramStart"/>
-      <w:r>
-        <w:t>To</w:t>
-      </w:r>
-      <w:proofErr w:type="gramEnd"/>
-      <w:r>
-        <w:t xml:space="preserve"> </w:t>
-      </w:r>
-      <w:proofErr w:type="spellStart"/>
-      <w:r>
-        <w:t>numberOfItems</w:t>
-      </w:r>
-      <w:proofErr w:type="spellEnd"/>
-      <w:r>
-        <w:t xml:space="preserve"> - 2:</w:t>
-      </w:r>
-    </w:p>
-    <w:p>
-      <w:r>
-        <w:t xml:space="preserve">            </w:t>
-      </w:r>
-      <w:proofErr w:type="spellStart"/>
-      <w:r>
-        <w:t>myBag</w:t>
-      </w:r>
-      <w:proofErr w:type="spellEnd"/>
-      <w:r>
-        <w:t xml:space="preserve">[j] = </w:t>
-      </w:r>
-      <w:proofErr w:type="spellStart"/>
-      <w:proofErr w:type="gramStart"/>
-      <w:r>
-        <w:t>myBag</w:t>
-      </w:r>
-      <w:proofErr w:type="spellEnd"/>
-      <w:r>
-        <w:t>[</w:t>
-      </w:r>
-      <w:proofErr w:type="gramEnd"/>
-      <w:r>
-        <w:t>j + 1]</w:t>
+        <w:t xml:space="preserve">          For j = i To numberOfItems - 2:</w:t>
+      </w:r>
+    </w:p>
+    <w:p>
+      <w:r>
+        <w:t xml:space="preserve">            myBag[j] = myBag[j + 1]</w:t>
       </w:r>
     </w:p>
     <w:p>
@@ -1549,36 +878,13 @@
     </w:p>
     <w:p>
       <w:r>
-        <w:t xml:space="preserve">          Set </w:t>
-      </w:r>
-      <w:proofErr w:type="spellStart"/>
-      <w:proofErr w:type="gramStart"/>
-      <w:r>
-        <w:t>myBag</w:t>
-      </w:r>
-      <w:proofErr w:type="spellEnd"/>
-      <w:r>
-        <w:t>[</w:t>
-      </w:r>
-      <w:proofErr w:type="spellStart"/>
-      <w:proofErr w:type="gramEnd"/>
-      <w:r>
-        <w:t>numberOfItems</w:t>
-      </w:r>
-      <w:proofErr w:type="spellEnd"/>
-      <w:r>
-        <w:t xml:space="preserve"> - 1] = Null</w:t>
-      </w:r>
-    </w:p>
-    <w:p>
-      <w:r>
-        <w:t xml:space="preserve">          Decrement </w:t>
-      </w:r>
-      <w:proofErr w:type="spellStart"/>
-      <w:r>
-        <w:t>numberOfItems</w:t>
-      </w:r>
-      <w:proofErr w:type="spellEnd"/>
+        <w:t xml:space="preserve">          Set myBag[numberOfItems - 1] = Null</w:t>
+      </w:r>
+    </w:p>
+    <w:p>
+      <w:r>
+        <w:t xml:space="preserve">          Decrement numberOfItems</w:t>
+      </w:r>
     </w:p>
     <w:p>
       <w:r>
@@ -1602,81 +908,18 @@
     </w:p>
     <w:p>
       <w:r>
-        <w:t xml:space="preserve">  Public Boolean </w:t>
-      </w:r>
-      <w:proofErr w:type="gramStart"/>
-      <w:r>
-        <w:t>contains(</w:t>
-      </w:r>
-      <w:proofErr w:type="spellStart"/>
-      <w:proofErr w:type="gramEnd"/>
-      <w:r>
-        <w:t>MyType</w:t>
-      </w:r>
-      <w:proofErr w:type="spellEnd"/>
-      <w:r>
-        <w:t xml:space="preserve"> item):</w:t>
+        <w:t xml:space="preserve">  Public Boolean contains(MyType item):</w:t>
       </w:r>
     </w:p>
     <w:p>
       <w:r>
         <w:lastRenderedPageBreak/>
-        <w:t xml:space="preserve">    For </w:t>
-      </w:r>
-      <w:proofErr w:type="spellStart"/>
-      <w:r>
-        <w:t>i</w:t>
-      </w:r>
-      <w:proofErr w:type="spellEnd"/>
-      <w:r>
-        <w:t xml:space="preserve"> = 0 To </w:t>
-      </w:r>
-      <w:proofErr w:type="spellStart"/>
-      <w:r>
-        <w:t>numberOfItems</w:t>
-      </w:r>
-      <w:proofErr w:type="spellEnd"/>
-      <w:r>
-        <w:t xml:space="preserve"> - 1:</w:t>
-      </w:r>
-    </w:p>
-    <w:p>
-      <w:r>
-        <w:t xml:space="preserve">      If </w:t>
-      </w:r>
-      <w:proofErr w:type="spellStart"/>
-      <w:r>
-        <w:t>myBag</w:t>
-      </w:r>
-      <w:proofErr w:type="spellEnd"/>
-      <w:r>
-        <w:t>[</w:t>
-      </w:r>
-      <w:proofErr w:type="spellStart"/>
-      <w:r>
-        <w:t>i</w:t>
-      </w:r>
-      <w:proofErr w:type="spellEnd"/>
-      <w:proofErr w:type="gramStart"/>
-      <w:r>
-        <w:t>].</w:t>
-      </w:r>
-      <w:proofErr w:type="spellStart"/>
-      <w:r>
-        <w:t>getId</w:t>
-      </w:r>
-      <w:proofErr w:type="spellEnd"/>
-      <w:proofErr w:type="gramEnd"/>
-      <w:r>
-        <w:t xml:space="preserve">() == </w:t>
-      </w:r>
-      <w:proofErr w:type="spellStart"/>
-      <w:r>
-        <w:t>item.getId</w:t>
-      </w:r>
-      <w:proofErr w:type="spellEnd"/>
-      <w:r>
-        <w:t>():</w:t>
+        <w:t xml:space="preserve">    For i = 0 To numberOfItems - 1:</w:t>
+      </w:r>
+    </w:p>
+    <w:p>
+      <w:r>
+        <w:t xml:space="preserve">      If myBag[i].getId() == item.getId():</w:t>
       </w:r>
     </w:p>
     <w:p>
@@ -1706,25 +949,7 @@
     </w:p>
     <w:p>
       <w:r>
-        <w:t xml:space="preserve">  Public Int </w:t>
-      </w:r>
-      <w:proofErr w:type="spellStart"/>
-      <w:proofErr w:type="gramStart"/>
-      <w:r>
-        <w:t>getFrequencyOf</w:t>
-      </w:r>
-      <w:proofErr w:type="spellEnd"/>
-      <w:r>
-        <w:t>(</w:t>
-      </w:r>
-      <w:proofErr w:type="spellStart"/>
-      <w:proofErr w:type="gramEnd"/>
-      <w:r>
-        <w:t>MyType</w:t>
-      </w:r>
-      <w:proofErr w:type="spellEnd"/>
-      <w:r>
-        <w:t xml:space="preserve"> item):</w:t>
+        <w:t xml:space="preserve">  Public Int getFrequencyOf(MyType item):</w:t>
       </w:r>
     </w:p>
     <w:p>
@@ -1734,62 +959,12 @@
     </w:p>
     <w:p>
       <w:r>
-        <w:t xml:space="preserve">    For </w:t>
-      </w:r>
-      <w:proofErr w:type="spellStart"/>
-      <w:r>
-        <w:t>i</w:t>
-      </w:r>
-      <w:proofErr w:type="spellEnd"/>
-      <w:r>
-        <w:t xml:space="preserve"> = 0 To </w:t>
-      </w:r>
-      <w:proofErr w:type="spellStart"/>
-      <w:r>
-        <w:t>numberOfItems</w:t>
-      </w:r>
-      <w:proofErr w:type="spellEnd"/>
-      <w:r>
-        <w:t xml:space="preserve"> - 1:</w:t>
-      </w:r>
-    </w:p>
-    <w:p>
-      <w:r>
-        <w:t xml:space="preserve">      If </w:t>
-      </w:r>
-      <w:proofErr w:type="spellStart"/>
-      <w:r>
-        <w:t>myBag</w:t>
-      </w:r>
-      <w:proofErr w:type="spellEnd"/>
-      <w:r>
-        <w:t>[</w:t>
-      </w:r>
-      <w:proofErr w:type="spellStart"/>
-      <w:r>
-        <w:t>i</w:t>
-      </w:r>
-      <w:proofErr w:type="spellEnd"/>
-      <w:proofErr w:type="gramStart"/>
-      <w:r>
-        <w:t>].</w:t>
-      </w:r>
-      <w:proofErr w:type="spellStart"/>
-      <w:r>
-        <w:t>getId</w:t>
-      </w:r>
-      <w:proofErr w:type="spellEnd"/>
-      <w:proofErr w:type="gramEnd"/>
-      <w:r>
-        <w:t xml:space="preserve">() == </w:t>
-      </w:r>
-      <w:proofErr w:type="spellStart"/>
-      <w:r>
-        <w:t>item.getId</w:t>
-      </w:r>
-      <w:proofErr w:type="spellEnd"/>
-      <w:r>
-        <w:t>():</w:t>
+        <w:t xml:space="preserve">    For i = 0 To numberOfItems - 1:</w:t>
+      </w:r>
+    </w:p>
+    <w:p>
+      <w:r>
+        <w:t xml:space="preserve">      If myBag[i].getId() == item.getId():</w:t>
       </w:r>
     </w:p>
     <w:p>
@@ -1804,13 +979,8 @@
     </w:p>
     <w:p>
       <w:r>
-        <w:t xml:space="preserve">    Return </w:t>
-      </w:r>
-      <w:proofErr w:type="gramStart"/>
-      <w:r>
-        <w:t>count</w:t>
-      </w:r>
-      <w:proofErr w:type="gramEnd"/>
+        <w:t xml:space="preserve">    Return count</w:t>
+      </w:r>
     </w:p>
     <w:p>
       <w:r>
@@ -1824,33 +994,13 @@
     </w:p>
     <w:p>
       <w:r>
-        <w:t xml:space="preserve">  Public Int </w:t>
-      </w:r>
-      <w:proofErr w:type="spellStart"/>
-      <w:proofErr w:type="gramStart"/>
-      <w:r>
-        <w:t>getCurrentSize</w:t>
-      </w:r>
-      <w:proofErr w:type="spellEnd"/>
-      <w:r>
-        <w:t>(</w:t>
-      </w:r>
-      <w:proofErr w:type="gramEnd"/>
-      <w:r>
-        <w:t>):</w:t>
-      </w:r>
-    </w:p>
-    <w:p>
-      <w:r>
-        <w:t xml:space="preserve">    Return </w:t>
-      </w:r>
-      <w:proofErr w:type="spellStart"/>
-      <w:proofErr w:type="gramStart"/>
-      <w:r>
-        <w:t>numberOfItems</w:t>
-      </w:r>
-      <w:proofErr w:type="spellEnd"/>
-      <w:proofErr w:type="gramEnd"/>
+        <w:t xml:space="preserve">  Public Int getCurrentSize():</w:t>
+      </w:r>
+    </w:p>
+    <w:p>
+      <w:r>
+        <w:t xml:space="preserve">    Return numberOfItems</w:t>
+      </w:r>
     </w:p>
     <w:p>
       <w:r>
@@ -1864,33 +1014,12 @@
     </w:p>
     <w:p>
       <w:r>
-        <w:t xml:space="preserve">  Public Boolean </w:t>
-      </w:r>
-      <w:proofErr w:type="spellStart"/>
-      <w:proofErr w:type="gramStart"/>
-      <w:r>
-        <w:t>isEmpty</w:t>
-      </w:r>
-      <w:proofErr w:type="spellEnd"/>
-      <w:r>
-        <w:t>(</w:t>
-      </w:r>
-      <w:proofErr w:type="gramEnd"/>
-      <w:r>
-        <w:t>):</w:t>
-      </w:r>
-    </w:p>
-    <w:p>
-      <w:r>
-        <w:t xml:space="preserve">    Return </w:t>
-      </w:r>
-      <w:proofErr w:type="spellStart"/>
-      <w:r>
-        <w:t>numberOfItems</w:t>
-      </w:r>
-      <w:proofErr w:type="spellEnd"/>
-      <w:r>
-        <w:t xml:space="preserve"> == 0</w:t>
+        <w:t xml:space="preserve">  Public Boolean isEmpty():</w:t>
+      </w:r>
+    </w:p>
+    <w:p>
+      <w:r>
+        <w:t xml:space="preserve">    Return numberOfItems == 0</w:t>
       </w:r>
     </w:p>
     <w:p>
@@ -1905,57 +1034,17 @@
     </w:p>
     <w:p>
       <w:r>
-        <w:t xml:space="preserve">  Public Void </w:t>
-      </w:r>
-      <w:proofErr w:type="gramStart"/>
-      <w:r>
-        <w:t>clear(</w:t>
-      </w:r>
-      <w:proofErr w:type="gramEnd"/>
-      <w:r>
-        <w:t>):</w:t>
-      </w:r>
-    </w:p>
-    <w:p>
-      <w:r>
-        <w:t xml:space="preserve">    For </w:t>
-      </w:r>
-      <w:proofErr w:type="spellStart"/>
-      <w:r>
-        <w:t>i</w:t>
-      </w:r>
-      <w:proofErr w:type="spellEnd"/>
-      <w:r>
-        <w:t xml:space="preserve"> = 0 To </w:t>
-      </w:r>
-      <w:proofErr w:type="spellStart"/>
-      <w:r>
-        <w:t>numberOfItems</w:t>
-      </w:r>
-      <w:proofErr w:type="spellEnd"/>
-      <w:r>
-        <w:t xml:space="preserve"> - 1:</w:t>
-      </w:r>
-    </w:p>
-    <w:p>
-      <w:r>
-        <w:t xml:space="preserve">      Set </w:t>
-      </w:r>
-      <w:proofErr w:type="spellStart"/>
-      <w:r>
-        <w:t>myBag</w:t>
-      </w:r>
-      <w:proofErr w:type="spellEnd"/>
-      <w:r>
-        <w:t>[</w:t>
-      </w:r>
-      <w:proofErr w:type="spellStart"/>
-      <w:r>
-        <w:t>i</w:t>
-      </w:r>
-      <w:proofErr w:type="spellEnd"/>
-      <w:r>
-        <w:t>] = Null</w:t>
+        <w:t xml:space="preserve">  Public Void clear():</w:t>
+      </w:r>
+    </w:p>
+    <w:p>
+      <w:r>
+        <w:t xml:space="preserve">    For i = 0 To numberOfItems - 1:</w:t>
+      </w:r>
+    </w:p>
+    <w:p>
+      <w:r>
+        <w:t xml:space="preserve">      Set myBag[i] = Null</w:t>
       </w:r>
     </w:p>
     <w:p>
@@ -1965,15 +1054,7 @@
     </w:p>
     <w:p>
       <w:r>
-        <w:t xml:space="preserve">    Set </w:t>
-      </w:r>
-      <w:proofErr w:type="spellStart"/>
-      <w:r>
-        <w:t>numberOfItems</w:t>
-      </w:r>
-      <w:proofErr w:type="spellEnd"/>
-      <w:r>
-        <w:t xml:space="preserve"> = 0</w:t>
+        <w:t xml:space="preserve">    Set numberOfItems = 0</w:t>
       </w:r>
     </w:p>
     <w:p>
@@ -1990,39 +1071,13 @@
     </w:p>
     <w:p>
       <w:r>
-        <w:t xml:space="preserve">  Public Boolean </w:t>
-      </w:r>
-      <w:proofErr w:type="spellStart"/>
-      <w:proofErr w:type="gramStart"/>
-      <w:r>
-        <w:t>isFull</w:t>
-      </w:r>
-      <w:proofErr w:type="spellEnd"/>
-      <w:r>
-        <w:t>(</w:t>
-      </w:r>
-      <w:proofErr w:type="gramEnd"/>
-      <w:r>
-        <w:t>):</w:t>
-      </w:r>
-    </w:p>
-    <w:p>
-      <w:r>
-        <w:t xml:space="preserve">    Return </w:t>
-      </w:r>
-      <w:proofErr w:type="spellStart"/>
-      <w:r>
-        <w:t>numberOfItems</w:t>
-      </w:r>
-      <w:proofErr w:type="spellEnd"/>
-      <w:r>
-        <w:t xml:space="preserve"> == </w:t>
-      </w:r>
-      <w:proofErr w:type="spellStart"/>
-      <w:r>
-        <w:t>Default_Capacity</w:t>
-      </w:r>
-      <w:proofErr w:type="spellEnd"/>
+        <w:t xml:space="preserve">  Public Boolean isFull():</w:t>
+      </w:r>
+    </w:p>
+    <w:p>
+      <w:r>
+        <w:t xml:space="preserve">    Return numberOfItems == Default_Capacity</w:t>
+      </w:r>
     </w:p>
     <w:p>
       <w:r>
@@ -2036,91 +1091,62 @@
     </w:p>
     <w:p>
       <w:r>
-        <w:t xml:space="preserve">  Public </w:t>
-      </w:r>
-      <w:proofErr w:type="spellStart"/>
-      <w:proofErr w:type="gramStart"/>
-      <w:r>
-        <w:t>MyType</w:t>
-      </w:r>
-      <w:proofErr w:type="spellEnd"/>
-      <w:r>
-        <w:t>[</w:t>
-      </w:r>
-      <w:proofErr w:type="gramEnd"/>
-      <w:r>
-        <w:t xml:space="preserve">] </w:t>
-      </w:r>
-      <w:proofErr w:type="spellStart"/>
-      <w:r>
-        <w:t>toArray</w:t>
-      </w:r>
-      <w:proofErr w:type="spellEnd"/>
+        <w:t xml:space="preserve">  Public MyType[] toArray():</w:t>
+      </w:r>
+    </w:p>
+    <w:p>
+      <w:r>
+        <w:t xml:space="preserve">    // Create a copy of the bag using Arrays.copyOf</w:t>
+      </w:r>
+    </w:p>
+    <w:p>
+      <w:r>
+        <w:t xml:space="preserve">    MyType[] copy = Arrays.copyOf(myBag, numberOfItems)</w:t>
+      </w:r>
+    </w:p>
+    <w:p>
+      <w:r>
+        <w:t xml:space="preserve">    Return copy</w:t>
+      </w:r>
+    </w:p>
+    <w:p>
+      <w:r>
+        <w:t xml:space="preserve">  End Method</w:t>
+      </w:r>
+    </w:p>
+    <w:p>
+      <w:r>
+        <w:t xml:space="preserve">  // Method to display the items in the bag</w:t>
+      </w:r>
+    </w:p>
+    <w:p>
+      <w:r>
+        <w:t xml:space="preserve">  Public Void display</w:t>
+      </w:r>
+      <w:r>
+        <w:t>Bag</w:t>
+      </w:r>
       <w:r>
         <w:t>():</w:t>
       </w:r>
-    </w:p>
-    <w:p>
-      <w:r>
-        <w:t xml:space="preserve">    // Create a copy of the bag using </w:t>
-      </w:r>
-      <w:proofErr w:type="spellStart"/>
-      <w:r>
-        <w:t>Arrays.copyOf</w:t>
-      </w:r>
-      <w:proofErr w:type="spellEnd"/>
-    </w:p>
-    <w:p>
-      <w:r>
-        <w:t xml:space="preserve">    </w:t>
-      </w:r>
-      <w:proofErr w:type="spellStart"/>
-      <w:proofErr w:type="gramStart"/>
-      <w:r>
-        <w:t>MyType</w:t>
-      </w:r>
-      <w:proofErr w:type="spellEnd"/>
-      <w:r>
-        <w:t>[</w:t>
-      </w:r>
-      <w:proofErr w:type="gramEnd"/>
-      <w:r>
-        <w:t xml:space="preserve">] copy = </w:t>
-      </w:r>
-      <w:proofErr w:type="spellStart"/>
-      <w:r>
-        <w:t>Arrays.copyOf</w:t>
-      </w:r>
-      <w:proofErr w:type="spellEnd"/>
-      <w:r>
-        <w:t>(</w:t>
-      </w:r>
-      <w:proofErr w:type="spellStart"/>
-      <w:r>
-        <w:t>myBag</w:t>
-      </w:r>
-      <w:proofErr w:type="spellEnd"/>
-      <w:r>
-        <w:t xml:space="preserve">, </w:t>
-      </w:r>
-      <w:proofErr w:type="spellStart"/>
-      <w:r>
-        <w:t>numberOfItems</w:t>
-      </w:r>
-      <w:proofErr w:type="spellEnd"/>
-      <w:r>
-        <w:t>)</w:t>
-      </w:r>
-    </w:p>
-    <w:p>
-      <w:r>
-        <w:t xml:space="preserve">    Return </w:t>
-      </w:r>
-      <w:proofErr w:type="gramStart"/>
-      <w:r>
-        <w:t>copy</w:t>
-      </w:r>
-      <w:proofErr w:type="gramEnd"/>
+      <w:r>
+        <w:t xml:space="preserve"> // adjusted name as required</w:t>
+      </w:r>
+    </w:p>
+    <w:p>
+      <w:r>
+        <w:t xml:space="preserve">    For i = 0 To numberOfItems - 1:</w:t>
+      </w:r>
+    </w:p>
+    <w:p>
+      <w:r>
+        <w:t xml:space="preserve">      Print myBag[i]</w:t>
+      </w:r>
+    </w:p>
+    <w:p>
+      <w:r>
+        <w:t xml:space="preserve">    End For</w:t>
+      </w:r>
     </w:p>
     <w:p>
       <w:r>
@@ -2128,735 +1154,358 @@
       </w:r>
     </w:p>
     <w:p>
-      <w:r>
-        <w:t xml:space="preserve">  // Method to display the items in the bag</w:t>
-      </w:r>
-    </w:p>
-    <w:p>
-      <w:r>
-        <w:t xml:space="preserve">  Public Void </w:t>
-      </w:r>
-      <w:proofErr w:type="gramStart"/>
-      <w:r>
-        <w:t>display(</w:t>
-      </w:r>
-      <w:proofErr w:type="gramEnd"/>
-      <w:r>
-        <w:t>):</w:t>
-      </w:r>
-    </w:p>
-    <w:p>
-      <w:r>
-        <w:t xml:space="preserve">    For </w:t>
-      </w:r>
-      <w:proofErr w:type="spellStart"/>
-      <w:r>
-        <w:t>i</w:t>
-      </w:r>
-      <w:proofErr w:type="spellEnd"/>
-      <w:r>
-        <w:t xml:space="preserve"> = 0 To </w:t>
-      </w:r>
-      <w:proofErr w:type="spellStart"/>
-      <w:r>
-        <w:t>numberOfItems</w:t>
-      </w:r>
-      <w:proofErr w:type="spellEnd"/>
-      <w:r>
-        <w:t xml:space="preserve"> - 1:</w:t>
-      </w:r>
-    </w:p>
-    <w:p>
-      <w:r>
-        <w:t xml:space="preserve">      Print </w:t>
-      </w:r>
-      <w:proofErr w:type="spellStart"/>
-      <w:r>
-        <w:t>myBag</w:t>
-      </w:r>
-      <w:proofErr w:type="spellEnd"/>
-      <w:r>
-        <w:t>[</w:t>
-      </w:r>
-      <w:proofErr w:type="spellStart"/>
-      <w:r>
-        <w:t>i</w:t>
-      </w:r>
-      <w:proofErr w:type="spellEnd"/>
+      <w:pPr>
+        <w:rPr>
+          <w:b/>
+          <w:bCs/>
+        </w:rPr>
+      </w:pPr>
+      <w:r>
+        <w:rPr>
+          <w:b/>
+          <w:bCs/>
+        </w:rPr>
+        <w:t xml:space="preserve">End </w:t>
+      </w:r>
+      <w:r>
+        <w:rPr>
+          <w:b/>
+          <w:bCs/>
+        </w:rPr>
+        <w:t xml:space="preserve">ShoppingCart </w:t>
+      </w:r>
+      <w:r>
+        <w:rPr>
+          <w:b/>
+          <w:bCs/>
+        </w:rPr>
+        <w:t>Class</w:t>
+      </w:r>
+    </w:p>
+    <w:p>
+      <w:pPr>
+        <w:rPr>
+          <w:b/>
+          <w:bCs/>
+        </w:rPr>
+      </w:pPr>
+    </w:p>
+    <w:p>
+      <w:pPr>
+        <w:rPr>
+          <w:b/>
+          <w:bCs/>
+        </w:rPr>
+      </w:pPr>
+      <w:r>
+        <w:rPr>
+          <w:b/>
+          <w:bCs/>
+        </w:rPr>
+        <w:t>class BagDemo</w:t>
+      </w:r>
+    </w:p>
+    <w:p>
+      <w:r>
+        <w:t xml:space="preserve">    shoppingCart: ShoppingCart</w:t>
+      </w:r>
+    </w:p>
+    <w:p>
+      <w:r>
+        <w:t xml:space="preserve">    userContinue: boolean</w:t>
+      </w:r>
+    </w:p>
+    <w:p>
+      <w:r>
+        <w:t xml:space="preserve">    items: MyType[]</w:t>
+      </w:r>
+    </w:p>
+    <w:p/>
+    <w:p>
+      <w:r>
+        <w:t xml:space="preserve">    method main(args: String[])</w:t>
+      </w:r>
+    </w:p>
+    <w:p>
+      <w:r>
+        <w:t xml:space="preserve">        initialize shoppingCart</w:t>
+      </w:r>
+    </w:p>
+    <w:p>
+      <w:r>
+        <w:t xml:space="preserve">        initialize userContinue as true</w:t>
+      </w:r>
+    </w:p>
+    <w:p>
+      <w:r>
+        <w:t xml:space="preserve">        initialize items as empty array</w:t>
+      </w:r>
+    </w:p>
+    <w:p/>
+    <w:p>
+      <w:r>
+        <w:t xml:space="preserve">        // Test adding items into the bag</w:t>
+      </w:r>
+    </w:p>
+    <w:p>
+      <w:r>
+        <w:t xml:space="preserve">        loop i from 0 to 9</w:t>
+      </w:r>
+    </w:p>
+    <w:p>
+      <w:r>
+        <w:t xml:space="preserve">            item = generateMyTypeForCart()</w:t>
+      </w:r>
+    </w:p>
+    <w:p>
+      <w:r>
+        <w:t xml:space="preserve">            shoppingCart.add(item)</w:t>
+      </w:r>
+    </w:p>
+    <w:p>
+      <w:r>
+        <w:t xml:space="preserve">        end loop</w:t>
+      </w:r>
+    </w:p>
+    <w:p/>
+    <w:p>
+      <w:r>
+        <w:t xml:space="preserve">        // Display the shopping cart after generating 9 items</w:t>
+      </w:r>
+    </w:p>
+    <w:p>
+      <w:r>
+        <w:t xml:space="preserve">        shoppingCart.display()</w:t>
+      </w:r>
+    </w:p>
+    <w:p/>
+    <w:p>
+      <w:r>
+        <w:t xml:space="preserve">        loop while userContinue is true</w:t>
+      </w:r>
+    </w:p>
+    <w:p>
+      <w:r>
+        <w:t xml:space="preserve">            shoppingCart.display()</w:t>
+      </w:r>
+    </w:p>
+    <w:p>
+      <w:r>
+        <w:t xml:space="preserve">            displayMenu()</w:t>
+      </w:r>
+    </w:p>
+    <w:p>
+      <w:r>
+        <w:t xml:space="preserve">            userChoice = validateUserMenuChoice()</w:t>
+      </w:r>
+    </w:p>
+    <w:p/>
+    <w:p>
+      <w:r>
+        <w:t xml:space="preserve">            switch userChoice</w:t>
+      </w:r>
+    </w:p>
+    <w:p>
+      <w:r>
+        <w:t xml:space="preserve">                case "1"</w:t>
+      </w:r>
+    </w:p>
+    <w:p>
+      <w:r>
+        <w:t xml:space="preserve">                    addNewItem(shoppingCart)</w:t>
+      </w:r>
+    </w:p>
+    <w:p>
+      <w:r>
+        <w:t xml:space="preserve">                case "2"</w:t>
+      </w:r>
+    </w:p>
+    <w:p>
+      <w:r>
+        <w:t xml:space="preserve">                    shoppingCart.removeFirst()</w:t>
+      </w:r>
+    </w:p>
+    <w:p>
+      <w:r>
+        <w:t xml:space="preserve">                case "3"</w:t>
+      </w:r>
+    </w:p>
+    <w:p>
+      <w:r>
+        <w:t xml:space="preserve">                    removeSpecificItem(shoppingCart)</w:t>
+      </w:r>
+    </w:p>
+    <w:p>
+      <w:r>
+        <w:t xml:space="preserve">                case "4"</w:t>
+      </w:r>
+    </w:p>
+    <w:p>
+      <w:r>
+        <w:t xml:space="preserve">                    checkIfItemInCart(shoppingCart)</w:t>
+      </w:r>
+    </w:p>
+    <w:p>
+      <w:r>
+        <w:t xml:space="preserve">                case "5"</w:t>
+      </w:r>
+    </w:p>
+    <w:p>
+      <w:r>
+        <w:t xml:space="preserve">                    getFrequencyOfItem(shoppingCart)</w:t>
+      </w:r>
+    </w:p>
+    <w:p>
+      <w:r>
+        <w:t xml:space="preserve">                case "6"</w:t>
+      </w:r>
+    </w:p>
+    <w:p>
+      <w:r>
+        <w:t xml:space="preserve">                    displayNumberOfItems(shoppingCart)</w:t>
+      </w:r>
+    </w:p>
+    <w:p>
+      <w:r>
+        <w:t xml:space="preserve">                case "7"</w:t>
+      </w:r>
+    </w:p>
+    <w:p>
+      <w:r>
+        <w:lastRenderedPageBreak/>
+        <w:t xml:space="preserve">                    displayCartIsEmpty(shoppingCart)</w:t>
+      </w:r>
+    </w:p>
+    <w:p>
+      <w:r>
+        <w:t xml:space="preserve">                case "8"</w:t>
+      </w:r>
+    </w:p>
+    <w:p>
+      <w:r>
+        <w:t xml:space="preserve">                    shoppingCart.clear()</w:t>
+      </w:r>
+    </w:p>
+    <w:p>
+      <w:r>
+        <w:t xml:space="preserve">                case "9"</w:t>
+      </w:r>
+    </w:p>
+    <w:p>
+      <w:r>
+        <w:t xml:space="preserve">                    shoppingCart.display()</w:t>
+      </w:r>
+    </w:p>
+    <w:p>
+      <w:r>
+        <w:t xml:space="preserve">                case "10"</w:t>
+      </w:r>
+    </w:p>
+    <w:p>
+      <w:r>
+        <w:t xml:space="preserve">                    exitApplication()</w:t>
+      </w:r>
+    </w:p>
+    <w:p>
+      <w:r>
+        <w:t xml:space="preserve">            end switch</w:t>
+      </w:r>
+    </w:p>
+    <w:p>
+      <w:r>
+        <w:t xml:space="preserve">        end loop</w:t>
+      </w:r>
+    </w:p>
+    <w:p>
+      <w:r>
+        <w:t xml:space="preserve">    end method</w:t>
+      </w:r>
+    </w:p>
+    <w:p>
+      <w:r>
+        <w:t>// Method to generate a random MyType object</w:t>
+      </w:r>
+    </w:p>
+    <w:p>
+      <w:r>
+        <w:t>function generateMyTypeForCart() returns MyType</w:t>
+      </w:r>
+    </w:p>
+    <w:p>
+      <w:r>
+        <w:t xml:space="preserve">    id = random integer between 0 and 11</w:t>
+      </w:r>
+    </w:p>
+    <w:p>
+      <w:r>
+        <w:t xml:space="preserve">    name = "Product" + id</w:t>
+      </w:r>
+    </w:p>
+    <w:p>
+      <w:r>
+        <w:t xml:space="preserve">    stock = random integer between 0 and 59</w:t>
+      </w:r>
+    </w:p>
+    <w:p>
+      <w:r>
+        <w:t xml:space="preserve">    return new MyType(id, name, stock)</w:t>
+      </w:r>
+    </w:p>
+    <w:p>
+      <w:r>
+        <w:t>End Method</w:t>
+      </w:r>
+    </w:p>
+    <w:p>
+      <w:r>
+        <w:t>// Method to validate user's menu choice</w:t>
+      </w:r>
+    </w:p>
+    <w:p>
+      <w:r>
+        <w:t>function validateUserMenuChoice(scnr2: Scanner) returns String</w:t>
+      </w:r>
+    </w:p>
+    <w:p>
+      <w:r>
+        <w:t xml:space="preserve">    userInput = scnr2.nextLine()</w:t>
+      </w:r>
+    </w:p>
+    <w:p>
+      <w:r>
+        <w:t xml:space="preserve">    while userInput is not in ["1", "2", "3", "4", "5", "6", "7", "8", "9", "10"</w:t>
+      </w:r>
+      <w:r>
+        <w:t>,”11”</w:t>
+      </w:r>
       <w:r>
         <w:t>]</w:t>
       </w:r>
     </w:p>
     <w:p>
       <w:r>
-        <w:t xml:space="preserve">    End For</w:t>
-      </w:r>
-    </w:p>
-    <w:p>
-      <w:r>
-        <w:t xml:space="preserve">  End Method</w:t>
-      </w:r>
-    </w:p>
-    <w:p>
-      <w:pPr>
-        <w:rPr>
-          <w:b/>
-          <w:bCs/>
-        </w:rPr>
-      </w:pPr>
-      <w:r>
-        <w:rPr>
-          <w:b/>
-          <w:bCs/>
-        </w:rPr>
-        <w:t xml:space="preserve">End </w:t>
-      </w:r>
-      <w:proofErr w:type="spellStart"/>
-      <w:r>
-        <w:rPr>
-          <w:b/>
-          <w:bCs/>
-        </w:rPr>
-        <w:t>ShoppingCart</w:t>
-      </w:r>
-      <w:proofErr w:type="spellEnd"/>
-      <w:r>
-        <w:rPr>
-          <w:b/>
-          <w:bCs/>
-        </w:rPr>
-        <w:t xml:space="preserve"> </w:t>
-      </w:r>
-      <w:r>
-        <w:rPr>
-          <w:b/>
-          <w:bCs/>
-        </w:rPr>
-        <w:t>Class</w:t>
-      </w:r>
-    </w:p>
-    <w:p>
-      <w:pPr>
-        <w:rPr>
-          <w:b/>
-          <w:bCs/>
-        </w:rPr>
-      </w:pPr>
-    </w:p>
-    <w:p>
-      <w:pPr>
-        <w:rPr>
-          <w:b/>
-          <w:bCs/>
-        </w:rPr>
-      </w:pPr>
-      <w:r>
-        <w:rPr>
-          <w:b/>
-          <w:bCs/>
-        </w:rPr>
-        <w:t xml:space="preserve">class </w:t>
-      </w:r>
-      <w:proofErr w:type="spellStart"/>
-      <w:r>
-        <w:rPr>
-          <w:b/>
-          <w:bCs/>
-        </w:rPr>
-        <w:t>BagDemo</w:t>
-      </w:r>
-      <w:proofErr w:type="spellEnd"/>
-    </w:p>
-    <w:p>
-      <w:r>
-        <w:t xml:space="preserve">    </w:t>
-      </w:r>
-      <w:proofErr w:type="spellStart"/>
-      <w:r>
-        <w:t>shoppingCart</w:t>
-      </w:r>
-      <w:proofErr w:type="spellEnd"/>
-      <w:r>
-        <w:t xml:space="preserve">: </w:t>
-      </w:r>
-      <w:proofErr w:type="spellStart"/>
-      <w:r>
-        <w:t>ShoppingCart</w:t>
-      </w:r>
-      <w:proofErr w:type="spellEnd"/>
-    </w:p>
-    <w:p>
-      <w:r>
-        <w:t xml:space="preserve">    </w:t>
-      </w:r>
-      <w:proofErr w:type="spellStart"/>
-      <w:r>
-        <w:t>userContinue</w:t>
-      </w:r>
-      <w:proofErr w:type="spellEnd"/>
-      <w:r>
-        <w:t xml:space="preserve">: </w:t>
-      </w:r>
-      <w:proofErr w:type="spellStart"/>
-      <w:r>
-        <w:t>boolean</w:t>
-      </w:r>
-      <w:proofErr w:type="spellEnd"/>
-    </w:p>
-    <w:p>
-      <w:r>
-        <w:t xml:space="preserve">    items: </w:t>
-      </w:r>
-      <w:proofErr w:type="spellStart"/>
-      <w:proofErr w:type="gramStart"/>
-      <w:r>
-        <w:t>MyType</w:t>
-      </w:r>
-      <w:proofErr w:type="spellEnd"/>
-      <w:r>
-        <w:t>[</w:t>
-      </w:r>
-      <w:proofErr w:type="gramEnd"/>
-      <w:r>
-        <w:t>]</w:t>
-      </w:r>
-    </w:p>
-    <w:p/>
-    <w:p>
-      <w:r>
-        <w:t xml:space="preserve">    method </w:t>
-      </w:r>
-      <w:proofErr w:type="gramStart"/>
-      <w:r>
-        <w:t>main(</w:t>
-      </w:r>
-      <w:proofErr w:type="spellStart"/>
-      <w:proofErr w:type="gramEnd"/>
-      <w:r>
-        <w:t>args</w:t>
-      </w:r>
-      <w:proofErr w:type="spellEnd"/>
-      <w:r>
-        <w:t>: String[])</w:t>
-      </w:r>
-    </w:p>
-    <w:p>
-      <w:r>
-        <w:t xml:space="preserve">        initialize </w:t>
-      </w:r>
-      <w:proofErr w:type="spellStart"/>
-      <w:proofErr w:type="gramStart"/>
-      <w:r>
-        <w:t>shoppingCart</w:t>
-      </w:r>
-      <w:proofErr w:type="spellEnd"/>
-      <w:proofErr w:type="gramEnd"/>
-    </w:p>
-    <w:p>
-      <w:r>
-        <w:t xml:space="preserve">        initialize </w:t>
-      </w:r>
-      <w:proofErr w:type="spellStart"/>
-      <w:r>
-        <w:t>userContinue</w:t>
-      </w:r>
-      <w:proofErr w:type="spellEnd"/>
-      <w:r>
-        <w:t xml:space="preserve"> as </w:t>
-      </w:r>
-      <w:proofErr w:type="gramStart"/>
-      <w:r>
-        <w:t>true</w:t>
-      </w:r>
-      <w:proofErr w:type="gramEnd"/>
-    </w:p>
-    <w:p>
-      <w:r>
-        <w:t xml:space="preserve">        initialize items as empty </w:t>
-      </w:r>
-      <w:proofErr w:type="gramStart"/>
-      <w:r>
-        <w:t>array</w:t>
-      </w:r>
-      <w:proofErr w:type="gramEnd"/>
-    </w:p>
-    <w:p/>
-    <w:p>
-      <w:r>
-        <w:t xml:space="preserve">        // Test adding items into the bag</w:t>
-      </w:r>
-    </w:p>
-    <w:p>
-      <w:r>
-        <w:t xml:space="preserve">        loop </w:t>
-      </w:r>
-      <w:proofErr w:type="spellStart"/>
-      <w:r>
-        <w:t>i</w:t>
-      </w:r>
-      <w:proofErr w:type="spellEnd"/>
-      <w:r>
-        <w:t xml:space="preserve"> from 0 to 9</w:t>
-      </w:r>
-    </w:p>
-    <w:p>
-      <w:r>
-        <w:t xml:space="preserve">            item = </w:t>
-      </w:r>
-      <w:proofErr w:type="spellStart"/>
-      <w:proofErr w:type="gramStart"/>
-      <w:r>
-        <w:t>generateMyTypeForCart</w:t>
-      </w:r>
-      <w:proofErr w:type="spellEnd"/>
-      <w:r>
-        <w:t>(</w:t>
-      </w:r>
-      <w:proofErr w:type="gramEnd"/>
-      <w:r>
-        <w:t>)</w:t>
-      </w:r>
-    </w:p>
-    <w:p>
-      <w:r>
-        <w:t xml:space="preserve">            </w:t>
-      </w:r>
-      <w:proofErr w:type="spellStart"/>
-      <w:r>
-        <w:t>shoppingCart.add</w:t>
-      </w:r>
-      <w:proofErr w:type="spellEnd"/>
-      <w:r>
-        <w:t>(item)</w:t>
-      </w:r>
-    </w:p>
-    <w:p>
-      <w:r>
-        <w:t xml:space="preserve">        end loop</w:t>
-      </w:r>
-    </w:p>
-    <w:p/>
-    <w:p>
-      <w:r>
-        <w:t xml:space="preserve">        // Display the shopping cart after generating 9 items</w:t>
-      </w:r>
-    </w:p>
-    <w:p>
-      <w:r>
-        <w:t xml:space="preserve">        </w:t>
-      </w:r>
-      <w:proofErr w:type="spellStart"/>
-      <w:r>
-        <w:t>shoppingCart.display</w:t>
-      </w:r>
-      <w:proofErr w:type="spellEnd"/>
-      <w:r>
-        <w:t>()</w:t>
-      </w:r>
-    </w:p>
-    <w:p/>
-    <w:p>
-      <w:r>
-        <w:t xml:space="preserve">        loop while </w:t>
-      </w:r>
-      <w:proofErr w:type="spellStart"/>
-      <w:r>
-        <w:t>userContinue</w:t>
-      </w:r>
-      <w:proofErr w:type="spellEnd"/>
-      <w:r>
-        <w:t xml:space="preserve"> is </w:t>
-      </w:r>
-      <w:proofErr w:type="gramStart"/>
-      <w:r>
-        <w:t>true</w:t>
-      </w:r>
-      <w:proofErr w:type="gramEnd"/>
-    </w:p>
-    <w:p>
-      <w:r>
-        <w:t xml:space="preserve">            </w:t>
-      </w:r>
-      <w:proofErr w:type="spellStart"/>
-      <w:r>
-        <w:t>shoppingCart.display</w:t>
-      </w:r>
-      <w:proofErr w:type="spellEnd"/>
-      <w:r>
-        <w:t>()</w:t>
-      </w:r>
-    </w:p>
-    <w:p>
-      <w:r>
-        <w:t xml:space="preserve">            </w:t>
-      </w:r>
-      <w:proofErr w:type="spellStart"/>
-      <w:proofErr w:type="gramStart"/>
-      <w:r>
-        <w:t>displayMenu</w:t>
-      </w:r>
-      <w:proofErr w:type="spellEnd"/>
-      <w:r>
-        <w:t>(</w:t>
-      </w:r>
-      <w:proofErr w:type="gramEnd"/>
-      <w:r>
-        <w:t>)</w:t>
-      </w:r>
-    </w:p>
-    <w:p>
-      <w:r>
-        <w:t xml:space="preserve">            </w:t>
-      </w:r>
-      <w:proofErr w:type="spellStart"/>
-      <w:r>
-        <w:t>userChoice</w:t>
-      </w:r>
-      <w:proofErr w:type="spellEnd"/>
-      <w:r>
-        <w:t xml:space="preserve"> = </w:t>
-      </w:r>
-      <w:proofErr w:type="spellStart"/>
-      <w:proofErr w:type="gramStart"/>
-      <w:r>
-        <w:t>validateUserMenuChoice</w:t>
-      </w:r>
-      <w:proofErr w:type="spellEnd"/>
-      <w:r>
-        <w:t>(</w:t>
-      </w:r>
-      <w:proofErr w:type="gramEnd"/>
-      <w:r>
-        <w:t>)</w:t>
-      </w:r>
-    </w:p>
-    <w:p/>
-    <w:p>
-      <w:r>
-        <w:t xml:space="preserve">            switch </w:t>
-      </w:r>
-      <w:proofErr w:type="spellStart"/>
-      <w:r>
-        <w:t>userChoice</w:t>
-      </w:r>
-      <w:proofErr w:type="spellEnd"/>
-    </w:p>
-    <w:p>
-      <w:r>
-        <w:t xml:space="preserve">                case "1"</w:t>
-      </w:r>
-    </w:p>
-    <w:p>
-      <w:r>
-        <w:t xml:space="preserve">                    </w:t>
-      </w:r>
-      <w:proofErr w:type="spellStart"/>
-      <w:r>
-        <w:t>addNewItem</w:t>
-      </w:r>
-      <w:proofErr w:type="spellEnd"/>
-      <w:r>
-        <w:t>(</w:t>
-      </w:r>
-      <w:proofErr w:type="spellStart"/>
-      <w:r>
-        <w:t>shoppingCart</w:t>
-      </w:r>
-      <w:proofErr w:type="spellEnd"/>
-      <w:r>
-        <w:t>)</w:t>
-      </w:r>
-    </w:p>
-    <w:p>
-      <w:r>
-        <w:t xml:space="preserve">                case "2"</w:t>
-      </w:r>
-    </w:p>
-    <w:p>
-      <w:r>
-        <w:t xml:space="preserve">                    </w:t>
-      </w:r>
-      <w:proofErr w:type="spellStart"/>
-      <w:r>
-        <w:t>shoppingCart.removeFirst</w:t>
-      </w:r>
-      <w:proofErr w:type="spellEnd"/>
-      <w:r>
-        <w:t>()</w:t>
-      </w:r>
-    </w:p>
-    <w:p>
-      <w:r>
-        <w:t xml:space="preserve">                case "3"</w:t>
-      </w:r>
-    </w:p>
-    <w:p>
-      <w:r>
-        <w:t xml:space="preserve">                    </w:t>
-      </w:r>
-      <w:proofErr w:type="spellStart"/>
-      <w:r>
-        <w:t>removeSpecificItem</w:t>
-      </w:r>
-      <w:proofErr w:type="spellEnd"/>
-      <w:r>
-        <w:t>(</w:t>
-      </w:r>
-      <w:proofErr w:type="spellStart"/>
-      <w:r>
-        <w:t>shoppingCart</w:t>
-      </w:r>
-      <w:proofErr w:type="spellEnd"/>
-      <w:r>
-        <w:t>)</w:t>
-      </w:r>
-    </w:p>
-    <w:p>
-      <w:r>
-        <w:t xml:space="preserve">                case "4"</w:t>
-      </w:r>
-    </w:p>
-    <w:p>
-      <w:r>
-        <w:t xml:space="preserve">                    </w:t>
-      </w:r>
-      <w:proofErr w:type="spellStart"/>
-      <w:r>
-        <w:t>checkIfItemInCart</w:t>
-      </w:r>
-      <w:proofErr w:type="spellEnd"/>
-      <w:r>
-        <w:t>(</w:t>
-      </w:r>
-      <w:proofErr w:type="spellStart"/>
-      <w:r>
-        <w:t>shoppingCart</w:t>
-      </w:r>
-      <w:proofErr w:type="spellEnd"/>
-      <w:r>
-        <w:t>)</w:t>
-      </w:r>
-    </w:p>
-    <w:p>
-      <w:r>
-        <w:t xml:space="preserve">                case "5"</w:t>
-      </w:r>
-    </w:p>
-    <w:p>
-      <w:r>
-        <w:t xml:space="preserve">                    </w:t>
-      </w:r>
-      <w:proofErr w:type="spellStart"/>
-      <w:r>
-        <w:t>getFrequencyOfItem</w:t>
-      </w:r>
-      <w:proofErr w:type="spellEnd"/>
-      <w:r>
-        <w:t>(</w:t>
-      </w:r>
-      <w:proofErr w:type="spellStart"/>
-      <w:r>
-        <w:t>shoppingCart</w:t>
-      </w:r>
-      <w:proofErr w:type="spellEnd"/>
-      <w:r>
-        <w:t>)</w:t>
-      </w:r>
-    </w:p>
-    <w:p>
-      <w:r>
-        <w:t xml:space="preserve">                case "6"</w:t>
-      </w:r>
-    </w:p>
-    <w:p>
-      <w:r>
-        <w:t xml:space="preserve">                    </w:t>
-      </w:r>
-      <w:proofErr w:type="spellStart"/>
-      <w:r>
-        <w:t>displayNumberOfItems</w:t>
-      </w:r>
-      <w:proofErr w:type="spellEnd"/>
-      <w:r>
-        <w:t>(</w:t>
-      </w:r>
-      <w:proofErr w:type="spellStart"/>
-      <w:r>
-        <w:t>shoppingCart</w:t>
-      </w:r>
-      <w:proofErr w:type="spellEnd"/>
-      <w:r>
-        <w:t>)</w:t>
-      </w:r>
-    </w:p>
-    <w:p>
-      <w:r>
-        <w:t xml:space="preserve">                case "7"</w:t>
-      </w:r>
-    </w:p>
-    <w:p>
-      <w:r>
-        <w:lastRenderedPageBreak/>
-        <w:t xml:space="preserve">                    </w:t>
-      </w:r>
-      <w:proofErr w:type="spellStart"/>
-      <w:r>
-        <w:t>displayCartIsEmpty</w:t>
-      </w:r>
-      <w:proofErr w:type="spellEnd"/>
-      <w:r>
-        <w:t>(</w:t>
-      </w:r>
-      <w:proofErr w:type="spellStart"/>
-      <w:r>
-        <w:t>shoppingCart</w:t>
-      </w:r>
-      <w:proofErr w:type="spellEnd"/>
-      <w:r>
-        <w:t>)</w:t>
-      </w:r>
-    </w:p>
-    <w:p>
-      <w:r>
-        <w:t xml:space="preserve">                case "8"</w:t>
-      </w:r>
-    </w:p>
-    <w:p>
-      <w:r>
-        <w:t xml:space="preserve">                    </w:t>
-      </w:r>
-      <w:proofErr w:type="spellStart"/>
-      <w:r>
-        <w:t>shoppingCart.clear</w:t>
-      </w:r>
-      <w:proofErr w:type="spellEnd"/>
-      <w:r>
-        <w:t>()</w:t>
-      </w:r>
-    </w:p>
-    <w:p>
-      <w:r>
-        <w:t xml:space="preserve">                case "9"</w:t>
-      </w:r>
-    </w:p>
-    <w:p>
-      <w:r>
-        <w:t xml:space="preserve">                    </w:t>
-      </w:r>
-      <w:proofErr w:type="spellStart"/>
-      <w:r>
-        <w:t>shoppingCart.display</w:t>
-      </w:r>
-      <w:proofErr w:type="spellEnd"/>
-      <w:r>
-        <w:t>()</w:t>
-      </w:r>
-    </w:p>
-    <w:p>
-      <w:r>
-        <w:t xml:space="preserve">                case "10"</w:t>
-      </w:r>
-    </w:p>
-    <w:p>
-      <w:r>
-        <w:t xml:space="preserve">                    </w:t>
-      </w:r>
-      <w:proofErr w:type="spellStart"/>
-      <w:proofErr w:type="gramStart"/>
-      <w:r>
-        <w:t>exitApplication</w:t>
-      </w:r>
-      <w:proofErr w:type="spellEnd"/>
-      <w:r>
-        <w:t>(</w:t>
-      </w:r>
-      <w:proofErr w:type="gramEnd"/>
-      <w:r>
-        <w:t>)</w:t>
-      </w:r>
-    </w:p>
-    <w:p>
-      <w:r>
-        <w:t xml:space="preserve">            end switch</w:t>
-      </w:r>
-    </w:p>
-    <w:p>
-      <w:r>
-        <w:t xml:space="preserve">        end loop</w:t>
-      </w:r>
-    </w:p>
-    <w:p>
-      <w:r>
-        <w:t xml:space="preserve">    end method</w:t>
-      </w:r>
-    </w:p>
-    <w:p>
-      <w:r>
-        <w:t xml:space="preserve">// Method to generate a random </w:t>
-      </w:r>
-      <w:proofErr w:type="spellStart"/>
-      <w:r>
-        <w:t>MyType</w:t>
-      </w:r>
-      <w:proofErr w:type="spellEnd"/>
-      <w:r>
-        <w:t xml:space="preserve"> object</w:t>
-      </w:r>
-    </w:p>
-    <w:p>
-      <w:r>
-        <w:t xml:space="preserve">function </w:t>
-      </w:r>
-      <w:proofErr w:type="spellStart"/>
-      <w:proofErr w:type="gramStart"/>
-      <w:r>
-        <w:t>generateMyTypeForCart</w:t>
-      </w:r>
-      <w:proofErr w:type="spellEnd"/>
-      <w:r>
-        <w:t>(</w:t>
-      </w:r>
-      <w:proofErr w:type="gramEnd"/>
-      <w:r>
-        <w:t xml:space="preserve">) returns </w:t>
-      </w:r>
-      <w:proofErr w:type="spellStart"/>
-      <w:r>
-        <w:t>MyType</w:t>
-      </w:r>
-      <w:proofErr w:type="spellEnd"/>
-    </w:p>
-    <w:p>
-      <w:r>
-        <w:t xml:space="preserve">    id = random integer between 0 and 11</w:t>
-      </w:r>
-    </w:p>
-    <w:p>
-      <w:r>
-        <w:t xml:space="preserve">    name = "Product" + id</w:t>
-      </w:r>
-    </w:p>
-    <w:p>
-      <w:r>
-        <w:t xml:space="preserve">    stock = random integer between 0 and 59</w:t>
-      </w:r>
-    </w:p>
-    <w:p>
-      <w:r>
-        <w:t xml:space="preserve">    return new </w:t>
-      </w:r>
-      <w:proofErr w:type="spellStart"/>
-      <w:proofErr w:type="gramStart"/>
-      <w:r>
-        <w:t>MyType</w:t>
-      </w:r>
-      <w:proofErr w:type="spellEnd"/>
-      <w:r>
-        <w:t>(</w:t>
-      </w:r>
-      <w:proofErr w:type="gramEnd"/>
-      <w:r>
-        <w:t>id, name, stock)</w:t>
+        <w:t xml:space="preserve">        print "Invalid input. Please enter a number between 1 and </w:t>
+      </w:r>
+      <w:r>
+        <w:t>11</w:t>
+      </w:r>
+      <w:r>
+        <w:t>"</w:t>
+      </w:r>
+    </w:p>
+    <w:p>
+      <w:r>
+        <w:t xml:space="preserve">        userInput = scnr2.nextLine()</w:t>
+      </w:r>
+    </w:p>
+    <w:p>
+      <w:r>
+        <w:t xml:space="preserve">    end while</w:t>
+      </w:r>
+    </w:p>
+    <w:p>
+      <w:r>
+        <w:t xml:space="preserve">    return userInput</w:t>
       </w:r>
     </w:p>
     <w:p>
@@ -2866,142 +1515,18 @@
     </w:p>
     <w:p>
       <w:r>
-        <w:t>// Method to validate user's menu choice</w:t>
-      </w:r>
-    </w:p>
-    <w:p>
-      <w:r>
-        <w:t xml:space="preserve">function </w:t>
-      </w:r>
-      <w:proofErr w:type="spellStart"/>
-      <w:proofErr w:type="gramStart"/>
-      <w:r>
-        <w:t>validateUserMenuChoice</w:t>
-      </w:r>
-      <w:proofErr w:type="spellEnd"/>
-      <w:r>
-        <w:t>(</w:t>
-      </w:r>
-      <w:proofErr w:type="gramEnd"/>
-      <w:r>
-        <w:t>scnr2: Scanner) returns String</w:t>
-      </w:r>
-    </w:p>
-    <w:p>
-      <w:r>
-        <w:t xml:space="preserve">    </w:t>
-      </w:r>
-      <w:proofErr w:type="spellStart"/>
-      <w:r>
-        <w:t>userInput</w:t>
-      </w:r>
-      <w:proofErr w:type="spellEnd"/>
-      <w:r>
-        <w:t xml:space="preserve"> = scnr2.nextLine()</w:t>
-      </w:r>
-    </w:p>
-    <w:p>
-      <w:r>
-        <w:t xml:space="preserve">    while </w:t>
-      </w:r>
-      <w:proofErr w:type="spellStart"/>
-      <w:r>
-        <w:t>userInput</w:t>
-      </w:r>
-      <w:proofErr w:type="spellEnd"/>
-      <w:r>
-        <w:t xml:space="preserve"> is not in ["1", "2", "3", "4", "5", "6", "7", "8", "9", "10"</w:t>
-      </w:r>
-      <w:r>
-        <w:t>,”11”</w:t>
-      </w:r>
-      <w:r>
-        <w:t>]</w:t>
-      </w:r>
-    </w:p>
-    <w:p>
-      <w:r>
-        <w:t xml:space="preserve">        print "Invalid input. Please enter a number between 1 and </w:t>
-      </w:r>
-      <w:r>
-        <w:t>11</w:t>
-      </w:r>
-      <w:r>
-        <w:t>"</w:t>
-      </w:r>
-    </w:p>
-    <w:p>
-      <w:r>
-        <w:t xml:space="preserve">        </w:t>
-      </w:r>
-      <w:proofErr w:type="spellStart"/>
-      <w:r>
-        <w:t>userInput</w:t>
-      </w:r>
-      <w:proofErr w:type="spellEnd"/>
-      <w:r>
-        <w:t xml:space="preserve"> = scnr2.nextLine()</w:t>
-      </w:r>
-    </w:p>
-    <w:p>
-      <w:r>
-        <w:t xml:space="preserve">    end while</w:t>
-      </w:r>
-    </w:p>
-    <w:p>
-      <w:r>
-        <w:t xml:space="preserve">    return </w:t>
-      </w:r>
-      <w:proofErr w:type="spellStart"/>
-      <w:proofErr w:type="gramStart"/>
-      <w:r>
-        <w:t>userInput</w:t>
-      </w:r>
-      <w:proofErr w:type="spellEnd"/>
-      <w:proofErr w:type="gramEnd"/>
-    </w:p>
-    <w:p>
-      <w:r>
-        <w:t>End Method</w:t>
-      </w:r>
-    </w:p>
-    <w:p>
-      <w:r>
-        <w:t xml:space="preserve">// Method </w:t>
-      </w:r>
-      <w:proofErr w:type="spellStart"/>
-      <w:proofErr w:type="gramStart"/>
-      <w:r>
-        <w:t>displayMenu</w:t>
-      </w:r>
-      <w:proofErr w:type="spellEnd"/>
-      <w:r>
-        <w:t>(</w:t>
-      </w:r>
-      <w:proofErr w:type="gramEnd"/>
-      <w:r>
-        <w:t>){</w:t>
-      </w:r>
-    </w:p>
-    <w:p>
-      <w:r>
-        <w:t xml:space="preserve">        Display all possible options and ask for user </w:t>
-      </w:r>
-      <w:proofErr w:type="gramStart"/>
-      <w:r>
-        <w:t>input</w:t>
-      </w:r>
-      <w:proofErr w:type="gramEnd"/>
-    </w:p>
-    <w:p>
-      <w:r>
-        <w:t xml:space="preserve">Return </w:t>
-      </w:r>
-      <w:proofErr w:type="gramStart"/>
-      <w:r>
-        <w:t>void</w:t>
-      </w:r>
-      <w:proofErr w:type="gramEnd"/>
+        <w:t>// Method displayMenu(){</w:t>
+      </w:r>
+    </w:p>
+    <w:p>
+      <w:r>
+        <w:t xml:space="preserve">        Display all possible options and ask for user input</w:t>
+      </w:r>
+    </w:p>
+    <w:p>
+      <w:r>
+        <w:t>Return void</w:t>
+      </w:r>
     </w:p>
     <w:p>
       <w:r>
@@ -3016,31 +1541,13 @@
     </w:p>
     <w:p>
       <w:r>
-        <w:t xml:space="preserve">function </w:t>
-      </w:r>
-      <w:proofErr w:type="spellStart"/>
-      <w:proofErr w:type="gramStart"/>
-      <w:r>
-        <w:t>validateUserInputOnlyNumbers</w:t>
-      </w:r>
-      <w:proofErr w:type="spellEnd"/>
-      <w:r>
-        <w:t>(</w:t>
-      </w:r>
-      <w:proofErr w:type="gramEnd"/>
-      <w:r>
-        <w:t>scnr3: Scanner) returns int</w:t>
-      </w:r>
-    </w:p>
-    <w:p>
-      <w:r>
-        <w:t xml:space="preserve">    int </w:t>
-      </w:r>
-      <w:proofErr w:type="spellStart"/>
-      <w:r>
-        <w:t>userInput</w:t>
-      </w:r>
-      <w:proofErr w:type="spellEnd"/>
+        <w:t>function validateUserInputOnlyNumbers(scnr3: Scanner) returns int</w:t>
+      </w:r>
+    </w:p>
+    <w:p>
+      <w:r>
+        <w:t xml:space="preserve">    int userInput</w:t>
+      </w:r>
     </w:p>
     <w:p>
       <w:r>
@@ -3054,36 +1561,18 @@
     </w:p>
     <w:p>
       <w:r>
-        <w:t xml:space="preserve">            </w:t>
-      </w:r>
-      <w:proofErr w:type="spellStart"/>
-      <w:r>
-        <w:t>userInput</w:t>
-      </w:r>
-      <w:proofErr w:type="spellEnd"/>
-      <w:r>
-        <w:t xml:space="preserve"> = scnr3.nextInt()</w:t>
-      </w:r>
-    </w:p>
-    <w:p>
-      <w:r>
-        <w:t xml:space="preserve">            scnr3.nextLine() // Consume the newline </w:t>
-      </w:r>
-      <w:proofErr w:type="gramStart"/>
-      <w:r>
-        <w:t>character</w:t>
-      </w:r>
-      <w:proofErr w:type="gramEnd"/>
-    </w:p>
-    <w:p>
-      <w:r>
-        <w:t xml:space="preserve">            break // Exit the loop if valid input is </w:t>
-      </w:r>
-      <w:proofErr w:type="gramStart"/>
-      <w:r>
-        <w:t>provided</w:t>
-      </w:r>
-      <w:proofErr w:type="gramEnd"/>
+        <w:t xml:space="preserve">            userInput = scnr3.nextInt()</w:t>
+      </w:r>
+    </w:p>
+    <w:p>
+      <w:r>
+        <w:t xml:space="preserve">            scnr3.nextLine() // Consume the newline character</w:t>
+      </w:r>
+    </w:p>
+    <w:p>
+      <w:r>
+        <w:t xml:space="preserve">            break // Exit the loop if valid input is provided</w:t>
+      </w:r>
     </w:p>
     <w:p>
       <w:r>
@@ -3097,13 +1586,8 @@
     </w:p>
     <w:p>
       <w:r>
-        <w:t xml:space="preserve">            scnr3.nextLine() // Consume the invalid input </w:t>
-      </w:r>
-      <w:proofErr w:type="gramStart"/>
-      <w:r>
-        <w:t>line</w:t>
-      </w:r>
-      <w:proofErr w:type="gramEnd"/>
+        <w:t xml:space="preserve">            scnr3.nextLine() // Consume the invalid input line</w:t>
+      </w:r>
     </w:p>
     <w:p>
       <w:r>
@@ -3117,15 +1601,8 @@
     </w:p>
     <w:p>
       <w:r>
-        <w:t xml:space="preserve">    return </w:t>
-      </w:r>
-      <w:proofErr w:type="spellStart"/>
-      <w:proofErr w:type="gramStart"/>
-      <w:r>
-        <w:t>userInput</w:t>
-      </w:r>
-      <w:proofErr w:type="spellEnd"/>
-      <w:proofErr w:type="gramEnd"/>
+        <w:t xml:space="preserve">    return userInput</w:t>
+      </w:r>
     </w:p>
     <w:p>
       <w:r>
@@ -3134,15 +1611,7 @@
     </w:p>
     <w:p>
       <w:r>
-        <w:t xml:space="preserve">End </w:t>
-      </w:r>
-      <w:proofErr w:type="spellStart"/>
-      <w:r>
-        <w:t>DemoBag</w:t>
-      </w:r>
-      <w:proofErr w:type="spellEnd"/>
-      <w:r>
-        <w:t xml:space="preserve"> class</w:t>
+        <w:t>End DemoBag class</w:t>
       </w:r>
     </w:p>
     <w:p>
@@ -3187,21 +1656,7 @@
         <w:rPr>
           <w:rFonts w:ascii="Times New Roman" w:hAnsi="Times New Roman" w:cs="Times New Roman"/>
         </w:rPr>
-        <w:t xml:space="preserve">Generated Values inserted into </w:t>
-      </w:r>
-      <w:proofErr w:type="spellStart"/>
-      <w:r>
-        <w:rPr>
-          <w:rFonts w:ascii="Times New Roman" w:hAnsi="Times New Roman" w:cs="Times New Roman"/>
-        </w:rPr>
-        <w:t>shoppingCart</w:t>
-      </w:r>
-      <w:proofErr w:type="spellEnd"/>
-      <w:r>
-        <w:rPr>
-          <w:rFonts w:ascii="Times New Roman" w:hAnsi="Times New Roman" w:cs="Times New Roman"/>
-        </w:rPr>
-        <w:t>.</w:t>
+        <w:t>Generated Values inserted into shoppingCart.</w:t>
       </w:r>
     </w:p>
     <w:p>
@@ -3883,21 +2338,7 @@
         <w:rPr>
           <w:rFonts w:ascii="Times New Roman" w:hAnsi="Times New Roman" w:cs="Times New Roman"/>
         </w:rPr>
-        <w:t xml:space="preserve">Remove a specific item from </w:t>
-      </w:r>
-      <w:proofErr w:type="gramStart"/>
-      <w:r>
-        <w:rPr>
-          <w:rFonts w:ascii="Times New Roman" w:hAnsi="Times New Roman" w:cs="Times New Roman"/>
-        </w:rPr>
-        <w:t>Shopping</w:t>
-      </w:r>
-      <w:proofErr w:type="gramEnd"/>
-      <w:r>
-        <w:rPr>
-          <w:rFonts w:ascii="Times New Roman" w:hAnsi="Times New Roman" w:cs="Times New Roman"/>
-        </w:rPr>
-        <w:t xml:space="preserve"> Cart.</w:t>
+        <w:t>Remove a specific item from Shopping Cart.</w:t>
       </w:r>
     </w:p>
     <w:p>
@@ -4013,27 +2454,11 @@
           <w:rFonts w:ascii="Times New Roman" w:hAnsi="Times New Roman" w:cs="Times New Roman"/>
         </w:rPr>
       </w:pPr>
-      <w:proofErr w:type="spellStart"/>
-      <w:proofErr w:type="gramStart"/>
-      <w:r>
-        <w:rPr>
-          <w:rFonts w:ascii="Times New Roman" w:hAnsi="Times New Roman" w:cs="Times New Roman"/>
-        </w:rPr>
-        <w:t>toArray</w:t>
-      </w:r>
-      <w:proofErr w:type="spellEnd"/>
-      <w:r>
-        <w:rPr>
-          <w:rFonts w:ascii="Times New Roman" w:hAnsi="Times New Roman" w:cs="Times New Roman"/>
-        </w:rPr>
-        <w:t>(</w:t>
-      </w:r>
-      <w:proofErr w:type="gramEnd"/>
-      <w:r>
-        <w:rPr>
-          <w:rFonts w:ascii="Times New Roman" w:hAnsi="Times New Roman" w:cs="Times New Roman"/>
-        </w:rPr>
-        <w:t xml:space="preserve">) </w:t>
+      <w:r>
+        <w:rPr>
+          <w:rFonts w:ascii="Times New Roman" w:hAnsi="Times New Roman" w:cs="Times New Roman"/>
+        </w:rPr>
+        <w:t xml:space="preserve">toArray() </w:t>
       </w:r>
     </w:p>
     <w:p>

</xml_diff>